<commit_message>
Update on 07/06/2021 at 17:08
</commit_message>
<xml_diff>
--- a/Documents/Safeguarding/Child Protection and Safeguarding Addendum.docx
+++ b/Documents/Safeguarding/Child Protection and Safeguarding Addendum.docx
@@ -1,6 +1,6 @@
 
 <file path=word/document.xml><?xml version="1.0" encoding="utf-8"?>
-<w:document xmlns:wpc="http://schemas.microsoft.com/office/word/2010/wordprocessingCanvas" xmlns:cx="http://schemas.microsoft.com/office/drawing/2014/chartex" xmlns:cx1="http://schemas.microsoft.com/office/drawing/2015/9/8/chartex" xmlns:cx2="http://schemas.microsoft.com/office/drawing/2015/10/21/chartex" xmlns:cx3="http://schemas.microsoft.com/office/drawing/2016/5/9/chartex" xmlns:cx4="http://schemas.microsoft.com/office/drawing/2016/5/10/chartex" xmlns:cx5="http://schemas.microsoft.com/office/drawing/2016/5/11/chartex" xmlns:cx6="http://schemas.microsoft.com/office/drawing/2016/5/12/chartex" xmlns:cx7="http://schemas.microsoft.com/office/drawing/2016/5/13/chartex" xmlns:cx8="http://schemas.microsoft.com/office/drawing/2016/5/14/chartex" xmlns:mc="http://schemas.openxmlformats.org/markup-compatibility/2006" xmlns:aink="http://schemas.microsoft.com/office/drawing/2016/ink" xmlns:am3d="http://schemas.microsoft.com/office/drawing/2017/model3d" xmlns:o="urn:schemas-microsoft-com:office:office" xmlns:r="http://schemas.openxmlformats.org/officeDocument/2006/relationships" xmlns:m="http://schemas.openxmlformats.org/officeDocument/2006/math" xmlns:v="urn:schemas-microsoft-com:vml" xmlns:wp14="http://schemas.microsoft.com/office/word/2010/wordprocessingDrawing" xmlns:wp="http://schemas.openxmlformats.org/drawingml/2006/wordprocessingDrawing" xmlns:w10="urn:schemas-microsoft-com:office:word" xmlns:w="http://schemas.openxmlformats.org/wordprocessingml/2006/main" xmlns:w14="http://schemas.microsoft.com/office/word/2010/wordml" xmlns:w15="http://schemas.microsoft.com/office/word/2012/wordml" xmlns:w16cex="http://schemas.microsoft.com/office/word/2018/wordml/cex" xmlns:w16cid="http://schemas.microsoft.com/office/word/2016/wordml/cid" xmlns:w16="http://schemas.microsoft.com/office/word/2018/wordml" xmlns:w16se="http://schemas.microsoft.com/office/word/2015/wordml/symex" xmlns:wpg="http://schemas.microsoft.com/office/word/2010/wordprocessingGroup" xmlns:wpi="http://schemas.microsoft.com/office/word/2010/wordprocessingInk" xmlns:wne="http://schemas.microsoft.com/office/word/2006/wordml" xmlns:wps="http://schemas.microsoft.com/office/word/2010/wordprocessingShape" mc:Ignorable="w14 w15 w16se w16cid w16 w16cex wp14">
+<w:document xmlns:wpc="http://schemas.microsoft.com/office/word/2010/wordprocessingCanvas" xmlns:cx="http://schemas.microsoft.com/office/drawing/2014/chartex" xmlns:cx1="http://schemas.microsoft.com/office/drawing/2015/9/8/chartex" xmlns:cx2="http://schemas.microsoft.com/office/drawing/2015/10/21/chartex" xmlns:cx3="http://schemas.microsoft.com/office/drawing/2016/5/9/chartex" xmlns:cx4="http://schemas.microsoft.com/office/drawing/2016/5/10/chartex" xmlns:cx5="http://schemas.microsoft.com/office/drawing/2016/5/11/chartex" xmlns:cx6="http://schemas.microsoft.com/office/drawing/2016/5/12/chartex" xmlns:cx7="http://schemas.microsoft.com/office/drawing/2016/5/13/chartex" xmlns:cx8="http://schemas.microsoft.com/office/drawing/2016/5/14/chartex" xmlns:mc="http://schemas.openxmlformats.org/markup-compatibility/2006" xmlns:aink="http://schemas.microsoft.com/office/drawing/2016/ink" xmlns:am3d="http://schemas.microsoft.com/office/drawing/2017/model3d" xmlns:o="urn:schemas-microsoft-com:office:office" xmlns:r="http://schemas.openxmlformats.org/officeDocument/2006/relationships" xmlns:m="http://schemas.openxmlformats.org/officeDocument/2006/math" xmlns:v="urn:schemas-microsoft-com:vml" xmlns:wp14="http://schemas.microsoft.com/office/word/2010/wordprocessingDrawing" xmlns:wp="http://schemas.openxmlformats.org/drawingml/2006/wordprocessingDrawing" xmlns:w10="urn:schemas-microsoft-com:office:word" xmlns:w="http://schemas.openxmlformats.org/wordprocessingml/2006/main" xmlns:w14="http://schemas.microsoft.com/office/word/2010/wordml" xmlns:w15="http://schemas.microsoft.com/office/word/2012/wordml" xmlns:w16cex="http://schemas.microsoft.com/office/word/2018/wordml/cex" xmlns:w16cid="http://schemas.microsoft.com/office/word/2016/wordml/cid" xmlns:w16="http://schemas.microsoft.com/office/word/2018/wordml" xmlns:w16sdtdh="http://schemas.microsoft.com/office/word/2020/wordml/sdtdatahash" xmlns:w16se="http://schemas.microsoft.com/office/word/2015/wordml/symex" xmlns:wpg="http://schemas.microsoft.com/office/word/2010/wordprocessingGroup" xmlns:wpi="http://schemas.microsoft.com/office/word/2010/wordprocessingInk" xmlns:wne="http://schemas.microsoft.com/office/word/2006/wordml" xmlns:wps="http://schemas.microsoft.com/office/word/2010/wordprocessingShape" mc:Ignorable="w14 w15 w16se w16cid w16 w16cex w16sdtdh wp14">
   <w:body>
     <w:p>
       <w:pPr>
@@ -921,7 +921,7 @@
         <w:pStyle w:val="1bodycopy10pt"/>
       </w:pPr>
       <w:r>
-        <w:t>26</w:t>
+        <w:t>7</w:t>
       </w:r>
       <w:r>
         <w:rPr>
@@ -930,13 +930,7 @@
         <w:t>th</w:t>
       </w:r>
       <w:r>
-        <w:t xml:space="preserve"> </w:t>
-      </w:r>
-      <w:r>
-        <w:t xml:space="preserve">April </w:t>
-      </w:r>
-      <w:r>
-        <w:t>2021</w:t>
+        <w:t xml:space="preserve"> June 2021</w:t>
       </w:r>
     </w:p>
     <w:p>
@@ -1373,46 +1367,13 @@
         </w:numPr>
       </w:pPr>
       <w:r>
-        <w:t xml:space="preserve">On January 5th, 2021 another national lockdown was </w:t>
-      </w:r>
-      <w:r>
-        <w:t>imposed,</w:t>
-      </w:r>
-      <w:r>
-        <w:t xml:space="preserve"> and </w:t>
-      </w:r>
-      <w:r>
-        <w:t>this c</w:t>
-      </w:r>
-      <w:r>
-        <w:t>a</w:t>
-      </w:r>
-      <w:r>
-        <w:t xml:space="preserve">me to an </w:t>
-      </w:r>
-      <w:r>
-        <w:t>e</w:t>
-      </w:r>
-      <w:r>
-        <w:t>nd,</w:t>
-      </w:r>
-      <w:r>
-        <w:t xml:space="preserve"> 8</w:t>
-      </w:r>
-      <w:r>
-        <w:rPr>
-          <w:vertAlign w:val="superscript"/>
-        </w:rPr>
-        <w:t>th</w:t>
-      </w:r>
-      <w:r>
-        <w:t xml:space="preserve"> March</w:t>
-      </w:r>
-      <w:r>
-        <w:t xml:space="preserve"> 2021</w:t>
-      </w:r>
-      <w:r>
-        <w:t xml:space="preserve">. </w:t>
+        <w:t xml:space="preserve">With the relaxing of the governments preventative measures in response to the COVID19 pandemic we continue to be vigilant </w:t>
+      </w:r>
+      <w:r>
+        <w:t>in the</w:t>
+      </w:r>
+      <w:r>
+        <w:t xml:space="preserve"> care we take of our pupils and staff. </w:t>
       </w:r>
       <w:r>
         <w:t xml:space="preserve">Schools, alternative provision, special schools, and colleges </w:t>
@@ -1429,7 +1390,6 @@
       <w:r>
         <w:t xml:space="preserve"> open to vulnerable children and children of critical workers only. </w:t>
       </w:r>
-      <w:proofErr w:type="gramStart"/>
       <w:r>
         <w:rPr>
           <w:u w:val="single"/>
@@ -1440,14 +1400,16 @@
         <w:t xml:space="preserve"> o</w:t>
       </w:r>
       <w:r>
-        <w:t>f</w:t>
-      </w:r>
-      <w:proofErr w:type="gramEnd"/>
-      <w:r>
-        <w:t xml:space="preserve"> our</w:t>
-      </w:r>
-      <w:r>
-        <w:t xml:space="preserve"> children </w:t>
+        <w:t>f our</w:t>
+      </w:r>
+      <w:r>
+        <w:t xml:space="preserve"> children</w:t>
+      </w:r>
+      <w:r>
+        <w:t xml:space="preserve"> fall</w:t>
+      </w:r>
+      <w:r>
+        <w:t xml:space="preserve"> </w:t>
       </w:r>
       <w:r>
         <w:t>into this category, so we have remained open</w:t>
@@ -1657,15 +1619,7 @@
         <w:t>Have an educat</w:t>
       </w:r>
       <w:r>
-        <w:t xml:space="preserve">ion, </w:t>
-      </w:r>
-      <w:proofErr w:type="gramStart"/>
-      <w:r>
-        <w:t>health</w:t>
-      </w:r>
-      <w:proofErr w:type="gramEnd"/>
-      <w:r>
-        <w:t xml:space="preserve"> and care (EHC) plan</w:t>
+        <w:t>ion, health and care (EHC) plan</w:t>
       </w:r>
     </w:p>
     <w:p>
@@ -1750,23 +1704,7 @@
           <w:rFonts w:ascii="Candara" w:hAnsi="Candara" w:cs="Arial"/>
           <w:sz w:val="24"/>
         </w:rPr>
-        <w:t xml:space="preserve">young people up to the age of 25 with education, </w:t>
-      </w:r>
-      <w:proofErr w:type="gramStart"/>
-      <w:r>
-        <w:rPr>
-          <w:rFonts w:ascii="Candara" w:hAnsi="Candara" w:cs="Arial"/>
-          <w:sz w:val="24"/>
-        </w:rPr>
-        <w:t>health</w:t>
-      </w:r>
-      <w:proofErr w:type="gramEnd"/>
-      <w:r>
-        <w:rPr>
-          <w:rFonts w:ascii="Candara" w:hAnsi="Candara" w:cs="Arial"/>
-          <w:sz w:val="24"/>
-        </w:rPr>
-        <w:t xml:space="preserve"> and care (EHC) plans.</w:t>
+        <w:t>young people up to the age of 25 with education, health and care (EHC) plans.</w:t>
       </w:r>
       <w:r>
         <w:rPr>
@@ -1867,23 +1805,7 @@
           <w:rFonts w:ascii="Candara" w:hAnsi="Candara" w:cs="Arial"/>
           <w:sz w:val="24"/>
         </w:rPr>
-        <w:t xml:space="preserve">continue to be offered a school place in order to meet their </w:t>
-      </w:r>
-      <w:proofErr w:type="gramStart"/>
-      <w:r>
-        <w:rPr>
-          <w:rFonts w:ascii="Candara" w:hAnsi="Candara" w:cs="Arial"/>
-          <w:sz w:val="24"/>
-        </w:rPr>
-        <w:t>needs, or</w:t>
-      </w:r>
-      <w:proofErr w:type="gramEnd"/>
-      <w:r>
-        <w:rPr>
-          <w:rFonts w:ascii="Candara" w:hAnsi="Candara" w:cs="Arial"/>
-          <w:sz w:val="24"/>
-        </w:rPr>
-        <w:t xml:space="preserve"> </w:t>
+        <w:t xml:space="preserve">continue to be offered a school place in order to meet their needs, or </w:t>
       </w:r>
       <w:r>
         <w:rPr>
@@ -2098,25 +2020,7 @@
           <w:sz w:val="24"/>
           <w:lang w:val="en" w:eastAsia="en-GB"/>
         </w:rPr>
-        <w:t xml:space="preserve">have an education, </w:t>
-      </w:r>
-      <w:proofErr w:type="gramStart"/>
-      <w:r>
-        <w:rPr>
-          <w:rFonts w:ascii="Candara" w:eastAsia="Times New Roman" w:hAnsi="Candara" w:cs="Arial"/>
-          <w:sz w:val="24"/>
-          <w:lang w:val="en" w:eastAsia="en-GB"/>
-        </w:rPr>
-        <w:t>health</w:t>
-      </w:r>
-      <w:proofErr w:type="gramEnd"/>
-      <w:r>
-        <w:rPr>
-          <w:rFonts w:ascii="Candara" w:eastAsia="Times New Roman" w:hAnsi="Candara" w:cs="Arial"/>
-          <w:sz w:val="24"/>
-          <w:lang w:val="en" w:eastAsia="en-GB"/>
-        </w:rPr>
-        <w:t xml:space="preserve"> and care (EHC) plan</w:t>
+        <w:t>have an education, health and care (EHC) plan</w:t>
       </w:r>
     </w:p>
     <w:p>
@@ -2509,16 +2413,8 @@
         <w:rPr>
           <w:lang w:val="en-GB"/>
         </w:rPr>
-        <w:t xml:space="preserve">A designated safeguarding lead (DSL) or deputy </w:t>
-      </w:r>
-      <w:proofErr w:type="gramStart"/>
-      <w:r>
-        <w:rPr>
-          <w:lang w:val="en-GB"/>
-        </w:rPr>
-        <w:t>should be available at all times</w:t>
-      </w:r>
-      <w:proofErr w:type="gramEnd"/>
+        <w:t>A designated safeguarding lead (DSL) or deputy should be available at all times</w:t>
+      </w:r>
       <w:r>
         <w:rPr>
           <w:lang w:val="en-GB"/>
@@ -2846,15 +2742,7 @@
         <w:pStyle w:val="4Bulletedcopyblue"/>
       </w:pPr>
       <w:r>
-        <w:t xml:space="preserve">The local authority about children with education, </w:t>
-      </w:r>
-      <w:proofErr w:type="gramStart"/>
-      <w:r>
-        <w:t>health</w:t>
-      </w:r>
-      <w:proofErr w:type="gramEnd"/>
-      <w:r>
-        <w:t xml:space="preserve"> and care (EHC) plans, the local authority designated officer and children’s social care, reporting mechanisms, referral thresholds and children in need</w:t>
+        <w:t>The local authority about children with education, health and care (EHC) plans, the local authority designated officer and children’s social care, reporting mechanisms, referral thresholds and children in need</w:t>
       </w:r>
     </w:p>
     <w:p>
@@ -3037,21 +2925,7 @@
         <w:rPr>
           <w:lang w:val="en-GB"/>
         </w:rPr>
-        <w:t xml:space="preserve">We will </w:t>
-      </w:r>
-      <w:proofErr w:type="gramStart"/>
-      <w:r>
-        <w:rPr>
-          <w:lang w:val="en-GB"/>
-        </w:rPr>
-        <w:t>make arrangements</w:t>
-      </w:r>
-      <w:proofErr w:type="gramEnd"/>
-      <w:r>
-        <w:rPr>
-          <w:lang w:val="en-GB"/>
-        </w:rPr>
-        <w:t xml:space="preserve"> with parents and carers to make sure we have up-to-date emergency contact details, and additional</w:t>
+        <w:t>We will make arrangements with parents and carers to make sure we have up-to-date emergency contact details, and additional</w:t>
       </w:r>
       <w:r>
         <w:rPr>
@@ -3197,21 +3071,12 @@
         </w:rPr>
         <w:t xml:space="preserve"> </w:t>
       </w:r>
-      <w:proofErr w:type="gramStart"/>
-      <w:r>
-        <w:rPr>
-          <w:rFonts w:ascii="Candara" w:hAnsi="Candara" w:cs="Arial"/>
-          <w:sz w:val="24"/>
-        </w:rPr>
-        <w:t>visitors</w:t>
-      </w:r>
-      <w:proofErr w:type="gramEnd"/>
-      <w:r>
-        <w:rPr>
-          <w:rFonts w:ascii="Candara" w:hAnsi="Candara" w:cs="Arial"/>
-          <w:sz w:val="24"/>
-        </w:rPr>
-        <w:t xml:space="preserve"> and supply teachers, </w:t>
+      <w:r>
+        <w:rPr>
+          <w:rFonts w:ascii="Candara" w:hAnsi="Candara" w:cs="Arial"/>
+          <w:sz w:val="24"/>
+        </w:rPr>
+        <w:t xml:space="preserve">visitors and supply teachers, </w:t>
       </w:r>
       <w:r>
         <w:rPr>
@@ -3481,21 +3346,7 @@
         <w:rPr>
           <w:lang w:val="en-GB"/>
         </w:rPr>
-        <w:t xml:space="preserve">They would usually attend but </w:t>
-      </w:r>
-      <w:proofErr w:type="gramStart"/>
-      <w:r>
-        <w:rPr>
-          <w:lang w:val="en-GB"/>
-        </w:rPr>
-        <w:t>have to</w:t>
-      </w:r>
-      <w:proofErr w:type="gramEnd"/>
-      <w:r>
-        <w:rPr>
-          <w:lang w:val="en-GB"/>
-        </w:rPr>
-        <w:t xml:space="preserve"> self-isolate</w:t>
+        <w:t>They would usually attend but have to self-isolate</w:t>
       </w:r>
       <w:r>
         <w:rPr>
@@ -3547,16 +3398,8 @@
         <w:rPr>
           <w:lang w:val="en-GB"/>
         </w:rPr>
-        <w:t xml:space="preserve">Which staff member(s) will make </w:t>
-      </w:r>
-      <w:proofErr w:type="gramStart"/>
-      <w:r>
-        <w:rPr>
-          <w:lang w:val="en-GB"/>
-        </w:rPr>
-        <w:t>contact</w:t>
-      </w:r>
-      <w:proofErr w:type="gramEnd"/>
+        <w:t>Which staff member(s) will make contact</w:t>
+      </w:r>
     </w:p>
     <w:p>
       <w:pPr>
@@ -3678,33 +3521,15 @@
           <w:sz w:val="24"/>
           <w:szCs w:val="32"/>
         </w:rPr>
-        <w:t xml:space="preserve">Staff and volunteers will continue to be alert to any signs of abuse, or effects on pupils’ mental health that are also safeguarding concerns, and act on concerns immediately. </w:t>
-      </w:r>
-      <w:proofErr w:type="gramStart"/>
+        <w:t xml:space="preserve">Staff and volunteers will continue to be alert to any signs of abuse, or effects on pupils’ mental health that are also safeguarding concerns, and act on concerns immediately. In particular, </w:t>
+      </w:r>
       <w:r>
         <w:rPr>
           <w:rFonts w:ascii="Candara" w:hAnsi="Candara"/>
           <w:sz w:val="24"/>
           <w:szCs w:val="32"/>
         </w:rPr>
-        <w:t xml:space="preserve">In particular, </w:t>
-      </w:r>
-      <w:r>
-        <w:rPr>
-          <w:rFonts w:ascii="Candara" w:hAnsi="Candara"/>
-          <w:sz w:val="24"/>
-          <w:szCs w:val="32"/>
-        </w:rPr>
-        <w:t>if</w:t>
-      </w:r>
-      <w:proofErr w:type="gramEnd"/>
-      <w:r>
-        <w:rPr>
-          <w:rFonts w:ascii="Candara" w:hAnsi="Candara"/>
-          <w:sz w:val="24"/>
-          <w:szCs w:val="32"/>
-        </w:rPr>
-        <w:t xml:space="preserve"> children are at home, </w:t>
+        <w:t xml:space="preserve">if children are at home, </w:t>
       </w:r>
       <w:r>
         <w:rPr>
@@ -3958,15 +3783,7 @@
         <w:t xml:space="preserve"> all</w:t>
       </w:r>
       <w:r>
-        <w:t xml:space="preserve"> pupils, </w:t>
-      </w:r>
-      <w:proofErr w:type="gramStart"/>
-      <w:r>
-        <w:t>parents</w:t>
-      </w:r>
-      <w:proofErr w:type="gramEnd"/>
-      <w:r>
-        <w:t xml:space="preserve"> and staff to other resources to support good mental health at this time.</w:t>
+        <w:t xml:space="preserve"> pupils, parents and staff to other resources to support good mental health at this time.</w:t>
       </w:r>
     </w:p>
     <w:p>
@@ -3997,15 +3814,7 @@
       </w:pPr>
       <w:bookmarkStart w:id="16" w:name="_Toc36638096"/>
       <w:r>
-        <w:t xml:space="preserve">Staff recruitment, </w:t>
-      </w:r>
-      <w:proofErr w:type="gramStart"/>
-      <w:r>
-        <w:t>training</w:t>
-      </w:r>
-      <w:proofErr w:type="gramEnd"/>
-      <w:r>
-        <w:t xml:space="preserve"> and induction</w:t>
+        <w:t>Staff recruitment, training and induction</w:t>
       </w:r>
       <w:bookmarkEnd w:id="16"/>
     </w:p>
@@ -4095,10 +3904,12 @@
           <w:lang w:val="en-US"/>
         </w:rPr>
         <w:lastRenderedPageBreak/>
-        <w:t xml:space="preserve">When carrying out DBS checks and right to work checks, we will follow the latest guidance from the DBS, Home </w:t>
-      </w:r>
-      <w:proofErr w:type="gramStart"/>
-      <w:r>
+        <w:t>When carrying out DBS checks and right to work checks, we will follow the latest guidance from the DBS, Home Office and Immigration Enforcement as appropriate (for example, with regards to the process for verifying documents). We will inform candidates about the intended process as soon as reasonably practicable.</w:t>
+      </w:r>
+    </w:p>
+    <w:p>
+      <w:pPr>
+        <w:pStyle w:val="Subhead2"/>
         <w:rPr>
           <w:rFonts w:cs="Arial"/>
           <w:b w:val="0"/>
@@ -4106,9 +3917,7 @@
           <w:szCs w:val="20"/>
           <w:lang w:val="en-US"/>
         </w:rPr>
-        <w:t>Office</w:t>
-      </w:r>
-      <w:proofErr w:type="gramEnd"/>
+      </w:pPr>
       <w:r>
         <w:rPr>
           <w:rFonts w:cs="Arial"/>
@@ -4117,12 +3926,9 @@
           <w:szCs w:val="20"/>
           <w:lang w:val="en-US"/>
         </w:rPr>
-        <w:t xml:space="preserve"> and Immigration Enforcement as appropriate (for example, with regards to the process for verifying documents). We will inform candidates about the intended process as soon as reasonably practicable.</w:t>
-      </w:r>
-    </w:p>
-    <w:p>
-      <w:pPr>
-        <w:pStyle w:val="Subhead2"/>
+        <w:t xml:space="preserve">We will continue to do our usual checks on new </w:t>
+      </w:r>
+      <w:r>
         <w:rPr>
           <w:rFonts w:cs="Arial"/>
           <w:b w:val="0"/>
@@ -4130,7 +3936,8 @@
           <w:szCs w:val="20"/>
           <w:lang w:val="en-US"/>
         </w:rPr>
-      </w:pPr>
+        <w:t>volunteers and</w:t>
+      </w:r>
       <w:r>
         <w:rPr>
           <w:rFonts w:cs="Arial"/>
@@ -4139,26 +3946,6 @@
           <w:szCs w:val="20"/>
           <w:lang w:val="en-US"/>
         </w:rPr>
-        <w:t xml:space="preserve">We will continue to do our usual checks on new </w:t>
-      </w:r>
-      <w:r>
-        <w:rPr>
-          <w:rFonts w:cs="Arial"/>
-          <w:b w:val="0"/>
-          <w:color w:val="auto"/>
-          <w:szCs w:val="20"/>
-          <w:lang w:val="en-US"/>
-        </w:rPr>
-        <w:t>volunteers and</w:t>
-      </w:r>
-      <w:r>
-        <w:rPr>
-          <w:rFonts w:cs="Arial"/>
-          <w:b w:val="0"/>
-          <w:color w:val="auto"/>
-          <w:szCs w:val="20"/>
-          <w:lang w:val="en-US"/>
-        </w:rPr>
         <w:t xml:space="preserve"> do risk assessments to decide whether volunteers who aren’t in regulated activity should have an enhanced DBS check, in accordance with paragraphs 183-188 of Keeping Children Safe in Education.</w:t>
       </w:r>
     </w:p>
@@ -4183,16 +3970,11 @@
         </w:numPr>
       </w:pPr>
       <w:r>
-        <w:t xml:space="preserve">We will make sure </w:t>
-      </w:r>
-      <w:proofErr w:type="gramStart"/>
-      <w:r>
-        <w:t>staff</w:t>
+        <w:t>We will make sure staff</w:t>
       </w:r>
       <w:r>
         <w:t>,</w:t>
       </w:r>
-      <w:proofErr w:type="gramEnd"/>
       <w:r>
         <w:t xml:space="preserve"> </w:t>
       </w:r>
@@ -4436,7 +4218,7 @@
 </file>
 
 <file path=word/endnotes.xml><?xml version="1.0" encoding="utf-8"?>
-<w:endnotes xmlns:wpc="http://schemas.microsoft.com/office/word/2010/wordprocessingCanvas" xmlns:cx="http://schemas.microsoft.com/office/drawing/2014/chartex" xmlns:cx1="http://schemas.microsoft.com/office/drawing/2015/9/8/chartex" xmlns:cx2="http://schemas.microsoft.com/office/drawing/2015/10/21/chartex" xmlns:cx3="http://schemas.microsoft.com/office/drawing/2016/5/9/chartex" xmlns:cx4="http://schemas.microsoft.com/office/drawing/2016/5/10/chartex" xmlns:cx5="http://schemas.microsoft.com/office/drawing/2016/5/11/chartex" xmlns:cx6="http://schemas.microsoft.com/office/drawing/2016/5/12/chartex" xmlns:cx7="http://schemas.microsoft.com/office/drawing/2016/5/13/chartex" xmlns:cx8="http://schemas.microsoft.com/office/drawing/2016/5/14/chartex" xmlns:mc="http://schemas.openxmlformats.org/markup-compatibility/2006" xmlns:aink="http://schemas.microsoft.com/office/drawing/2016/ink" xmlns:am3d="http://schemas.microsoft.com/office/drawing/2017/model3d" xmlns:o="urn:schemas-microsoft-com:office:office" xmlns:r="http://schemas.openxmlformats.org/officeDocument/2006/relationships" xmlns:m="http://schemas.openxmlformats.org/officeDocument/2006/math" xmlns:v="urn:schemas-microsoft-com:vml" xmlns:wp14="http://schemas.microsoft.com/office/word/2010/wordprocessingDrawing" xmlns:wp="http://schemas.openxmlformats.org/drawingml/2006/wordprocessingDrawing" xmlns:w10="urn:schemas-microsoft-com:office:word" xmlns:w="http://schemas.openxmlformats.org/wordprocessingml/2006/main" xmlns:w14="http://schemas.microsoft.com/office/word/2010/wordml" xmlns:w15="http://schemas.microsoft.com/office/word/2012/wordml" xmlns:w16cex="http://schemas.microsoft.com/office/word/2018/wordml/cex" xmlns:w16cid="http://schemas.microsoft.com/office/word/2016/wordml/cid" xmlns:w16="http://schemas.microsoft.com/office/word/2018/wordml" xmlns:w16se="http://schemas.microsoft.com/office/word/2015/wordml/symex" xmlns:wpg="http://schemas.microsoft.com/office/word/2010/wordprocessingGroup" xmlns:wpi="http://schemas.microsoft.com/office/word/2010/wordprocessingInk" xmlns:wne="http://schemas.microsoft.com/office/word/2006/wordml" xmlns:wps="http://schemas.microsoft.com/office/word/2010/wordprocessingShape" mc:Ignorable="w14 w15 w16se w16cid w16 w16cex wp14">
+<w:endnotes xmlns:wpc="http://schemas.microsoft.com/office/word/2010/wordprocessingCanvas" xmlns:cx="http://schemas.microsoft.com/office/drawing/2014/chartex" xmlns:cx1="http://schemas.microsoft.com/office/drawing/2015/9/8/chartex" xmlns:cx2="http://schemas.microsoft.com/office/drawing/2015/10/21/chartex" xmlns:cx3="http://schemas.microsoft.com/office/drawing/2016/5/9/chartex" xmlns:cx4="http://schemas.microsoft.com/office/drawing/2016/5/10/chartex" xmlns:cx5="http://schemas.microsoft.com/office/drawing/2016/5/11/chartex" xmlns:cx6="http://schemas.microsoft.com/office/drawing/2016/5/12/chartex" xmlns:cx7="http://schemas.microsoft.com/office/drawing/2016/5/13/chartex" xmlns:cx8="http://schemas.microsoft.com/office/drawing/2016/5/14/chartex" xmlns:mc="http://schemas.openxmlformats.org/markup-compatibility/2006" xmlns:aink="http://schemas.microsoft.com/office/drawing/2016/ink" xmlns:am3d="http://schemas.microsoft.com/office/drawing/2017/model3d" xmlns:o="urn:schemas-microsoft-com:office:office" xmlns:r="http://schemas.openxmlformats.org/officeDocument/2006/relationships" xmlns:m="http://schemas.openxmlformats.org/officeDocument/2006/math" xmlns:v="urn:schemas-microsoft-com:vml" xmlns:wp14="http://schemas.microsoft.com/office/word/2010/wordprocessingDrawing" xmlns:wp="http://schemas.openxmlformats.org/drawingml/2006/wordprocessingDrawing" xmlns:w10="urn:schemas-microsoft-com:office:word" xmlns:w="http://schemas.openxmlformats.org/wordprocessingml/2006/main" xmlns:w14="http://schemas.microsoft.com/office/word/2010/wordml" xmlns:w15="http://schemas.microsoft.com/office/word/2012/wordml" xmlns:w16cex="http://schemas.microsoft.com/office/word/2018/wordml/cex" xmlns:w16cid="http://schemas.microsoft.com/office/word/2016/wordml/cid" xmlns:w16="http://schemas.microsoft.com/office/word/2018/wordml" xmlns:w16sdtdh="http://schemas.microsoft.com/office/word/2020/wordml/sdtdatahash" xmlns:w16se="http://schemas.microsoft.com/office/word/2015/wordml/symex" xmlns:wpg="http://schemas.microsoft.com/office/word/2010/wordprocessingGroup" xmlns:wpi="http://schemas.microsoft.com/office/word/2010/wordprocessingInk" xmlns:wne="http://schemas.microsoft.com/office/word/2006/wordml" xmlns:wps="http://schemas.microsoft.com/office/word/2010/wordprocessingShape" mc:Ignorable="w14 w15 w16se w16cid w16 w16cex w16sdtdh wp14">
   <w:endnote w:type="separator" w:id="-1">
     <w:p>
       <w:pPr>
@@ -4461,7 +4243,7 @@
 </file>
 
 <file path=word/footer1.xml><?xml version="1.0" encoding="utf-8"?>
-<w:ftr xmlns:wpc="http://schemas.microsoft.com/office/word/2010/wordprocessingCanvas" xmlns:cx="http://schemas.microsoft.com/office/drawing/2014/chartex" xmlns:cx1="http://schemas.microsoft.com/office/drawing/2015/9/8/chartex" xmlns:cx2="http://schemas.microsoft.com/office/drawing/2015/10/21/chartex" xmlns:cx3="http://schemas.microsoft.com/office/drawing/2016/5/9/chartex" xmlns:cx4="http://schemas.microsoft.com/office/drawing/2016/5/10/chartex" xmlns:cx5="http://schemas.microsoft.com/office/drawing/2016/5/11/chartex" xmlns:cx6="http://schemas.microsoft.com/office/drawing/2016/5/12/chartex" xmlns:cx7="http://schemas.microsoft.com/office/drawing/2016/5/13/chartex" xmlns:cx8="http://schemas.microsoft.com/office/drawing/2016/5/14/chartex" xmlns:mc="http://schemas.openxmlformats.org/markup-compatibility/2006" xmlns:aink="http://schemas.microsoft.com/office/drawing/2016/ink" xmlns:am3d="http://schemas.microsoft.com/office/drawing/2017/model3d" xmlns:o="urn:schemas-microsoft-com:office:office" xmlns:r="http://schemas.openxmlformats.org/officeDocument/2006/relationships" xmlns:m="http://schemas.openxmlformats.org/officeDocument/2006/math" xmlns:v="urn:schemas-microsoft-com:vml" xmlns:wp14="http://schemas.microsoft.com/office/word/2010/wordprocessingDrawing" xmlns:wp="http://schemas.openxmlformats.org/drawingml/2006/wordprocessingDrawing" xmlns:w10="urn:schemas-microsoft-com:office:word" xmlns:w="http://schemas.openxmlformats.org/wordprocessingml/2006/main" xmlns:w14="http://schemas.microsoft.com/office/word/2010/wordml" xmlns:w15="http://schemas.microsoft.com/office/word/2012/wordml" xmlns:w16cex="http://schemas.microsoft.com/office/word/2018/wordml/cex" xmlns:w16cid="http://schemas.microsoft.com/office/word/2016/wordml/cid" xmlns:w16="http://schemas.microsoft.com/office/word/2018/wordml" xmlns:w16se="http://schemas.microsoft.com/office/word/2015/wordml/symex" xmlns:wpg="http://schemas.microsoft.com/office/word/2010/wordprocessingGroup" xmlns:wpi="http://schemas.microsoft.com/office/word/2010/wordprocessingInk" xmlns:wne="http://schemas.microsoft.com/office/word/2006/wordml" xmlns:wps="http://schemas.microsoft.com/office/word/2010/wordprocessingShape" mc:Ignorable="w14 w15 w16se w16cid w16 w16cex wp14">
+<w:ftr xmlns:wpc="http://schemas.microsoft.com/office/word/2010/wordprocessingCanvas" xmlns:cx="http://schemas.microsoft.com/office/drawing/2014/chartex" xmlns:cx1="http://schemas.microsoft.com/office/drawing/2015/9/8/chartex" xmlns:cx2="http://schemas.microsoft.com/office/drawing/2015/10/21/chartex" xmlns:cx3="http://schemas.microsoft.com/office/drawing/2016/5/9/chartex" xmlns:cx4="http://schemas.microsoft.com/office/drawing/2016/5/10/chartex" xmlns:cx5="http://schemas.microsoft.com/office/drawing/2016/5/11/chartex" xmlns:cx6="http://schemas.microsoft.com/office/drawing/2016/5/12/chartex" xmlns:cx7="http://schemas.microsoft.com/office/drawing/2016/5/13/chartex" xmlns:cx8="http://schemas.microsoft.com/office/drawing/2016/5/14/chartex" xmlns:mc="http://schemas.openxmlformats.org/markup-compatibility/2006" xmlns:aink="http://schemas.microsoft.com/office/drawing/2016/ink" xmlns:am3d="http://schemas.microsoft.com/office/drawing/2017/model3d" xmlns:o="urn:schemas-microsoft-com:office:office" xmlns:r="http://schemas.openxmlformats.org/officeDocument/2006/relationships" xmlns:m="http://schemas.openxmlformats.org/officeDocument/2006/math" xmlns:v="urn:schemas-microsoft-com:vml" xmlns:wp14="http://schemas.microsoft.com/office/word/2010/wordprocessingDrawing" xmlns:wp="http://schemas.openxmlformats.org/drawingml/2006/wordprocessingDrawing" xmlns:w10="urn:schemas-microsoft-com:office:word" xmlns:w="http://schemas.openxmlformats.org/wordprocessingml/2006/main" xmlns:w14="http://schemas.microsoft.com/office/word/2010/wordml" xmlns:w15="http://schemas.microsoft.com/office/word/2012/wordml" xmlns:w16cex="http://schemas.microsoft.com/office/word/2018/wordml/cex" xmlns:w16cid="http://schemas.microsoft.com/office/word/2016/wordml/cid" xmlns:w16="http://schemas.microsoft.com/office/word/2018/wordml" xmlns:w16sdtdh="http://schemas.microsoft.com/office/word/2020/wordml/sdtdatahash" xmlns:w16se="http://schemas.microsoft.com/office/word/2015/wordml/symex" xmlns:wpg="http://schemas.microsoft.com/office/word/2010/wordprocessingGroup" xmlns:wpi="http://schemas.microsoft.com/office/word/2010/wordprocessingInk" xmlns:wne="http://schemas.microsoft.com/office/word/2006/wordml" xmlns:wps="http://schemas.microsoft.com/office/word/2010/wordprocessingShape" mc:Ignorable="w14 w15 w16se w16cid w16 w16cex w16sdtdh wp14">
   <w:p>
     <w:pPr>
       <w:pStyle w:val="Footer"/>
@@ -4581,7 +4363,7 @@
 </file>
 
 <file path=word/footer2.xml><?xml version="1.0" encoding="utf-8"?>
-<w:ftr xmlns:wpc="http://schemas.microsoft.com/office/word/2010/wordprocessingCanvas" xmlns:cx="http://schemas.microsoft.com/office/drawing/2014/chartex" xmlns:cx1="http://schemas.microsoft.com/office/drawing/2015/9/8/chartex" xmlns:cx2="http://schemas.microsoft.com/office/drawing/2015/10/21/chartex" xmlns:cx3="http://schemas.microsoft.com/office/drawing/2016/5/9/chartex" xmlns:cx4="http://schemas.microsoft.com/office/drawing/2016/5/10/chartex" xmlns:cx5="http://schemas.microsoft.com/office/drawing/2016/5/11/chartex" xmlns:cx6="http://schemas.microsoft.com/office/drawing/2016/5/12/chartex" xmlns:cx7="http://schemas.microsoft.com/office/drawing/2016/5/13/chartex" xmlns:cx8="http://schemas.microsoft.com/office/drawing/2016/5/14/chartex" xmlns:mc="http://schemas.openxmlformats.org/markup-compatibility/2006" xmlns:aink="http://schemas.microsoft.com/office/drawing/2016/ink" xmlns:am3d="http://schemas.microsoft.com/office/drawing/2017/model3d" xmlns:o="urn:schemas-microsoft-com:office:office" xmlns:r="http://schemas.openxmlformats.org/officeDocument/2006/relationships" xmlns:m="http://schemas.openxmlformats.org/officeDocument/2006/math" xmlns:v="urn:schemas-microsoft-com:vml" xmlns:wp14="http://schemas.microsoft.com/office/word/2010/wordprocessingDrawing" xmlns:wp="http://schemas.openxmlformats.org/drawingml/2006/wordprocessingDrawing" xmlns:w10="urn:schemas-microsoft-com:office:word" xmlns:w="http://schemas.openxmlformats.org/wordprocessingml/2006/main" xmlns:w14="http://schemas.microsoft.com/office/word/2010/wordml" xmlns:w15="http://schemas.microsoft.com/office/word/2012/wordml" xmlns:w16cex="http://schemas.microsoft.com/office/word/2018/wordml/cex" xmlns:w16cid="http://schemas.microsoft.com/office/word/2016/wordml/cid" xmlns:w16="http://schemas.microsoft.com/office/word/2018/wordml" xmlns:w16se="http://schemas.microsoft.com/office/word/2015/wordml/symex" xmlns:wpg="http://schemas.microsoft.com/office/word/2010/wordprocessingGroup" xmlns:wpi="http://schemas.microsoft.com/office/word/2010/wordprocessingInk" xmlns:wne="http://schemas.microsoft.com/office/word/2006/wordml" xmlns:wps="http://schemas.microsoft.com/office/word/2010/wordprocessingShape" mc:Ignorable="w14 w15 w16se w16cid w16 w16cex wp14">
+<w:ftr xmlns:wpc="http://schemas.microsoft.com/office/word/2010/wordprocessingCanvas" xmlns:cx="http://schemas.microsoft.com/office/drawing/2014/chartex" xmlns:cx1="http://schemas.microsoft.com/office/drawing/2015/9/8/chartex" xmlns:cx2="http://schemas.microsoft.com/office/drawing/2015/10/21/chartex" xmlns:cx3="http://schemas.microsoft.com/office/drawing/2016/5/9/chartex" xmlns:cx4="http://schemas.microsoft.com/office/drawing/2016/5/10/chartex" xmlns:cx5="http://schemas.microsoft.com/office/drawing/2016/5/11/chartex" xmlns:cx6="http://schemas.microsoft.com/office/drawing/2016/5/12/chartex" xmlns:cx7="http://schemas.microsoft.com/office/drawing/2016/5/13/chartex" xmlns:cx8="http://schemas.microsoft.com/office/drawing/2016/5/14/chartex" xmlns:mc="http://schemas.openxmlformats.org/markup-compatibility/2006" xmlns:aink="http://schemas.microsoft.com/office/drawing/2016/ink" xmlns:am3d="http://schemas.microsoft.com/office/drawing/2017/model3d" xmlns:o="urn:schemas-microsoft-com:office:office" xmlns:r="http://schemas.openxmlformats.org/officeDocument/2006/relationships" xmlns:m="http://schemas.openxmlformats.org/officeDocument/2006/math" xmlns:v="urn:schemas-microsoft-com:vml" xmlns:wp14="http://schemas.microsoft.com/office/word/2010/wordprocessingDrawing" xmlns:wp="http://schemas.openxmlformats.org/drawingml/2006/wordprocessingDrawing" xmlns:w10="urn:schemas-microsoft-com:office:word" xmlns:w="http://schemas.openxmlformats.org/wordprocessingml/2006/main" xmlns:w14="http://schemas.microsoft.com/office/word/2010/wordml" xmlns:w15="http://schemas.microsoft.com/office/word/2012/wordml" xmlns:w16cex="http://schemas.microsoft.com/office/word/2018/wordml/cex" xmlns:w16cid="http://schemas.microsoft.com/office/word/2016/wordml/cid" xmlns:w16="http://schemas.microsoft.com/office/word/2018/wordml" xmlns:w16sdtdh="http://schemas.microsoft.com/office/word/2020/wordml/sdtdatahash" xmlns:w16se="http://schemas.microsoft.com/office/word/2015/wordml/symex" xmlns:wpg="http://schemas.microsoft.com/office/word/2010/wordprocessingGroup" xmlns:wpi="http://schemas.microsoft.com/office/word/2010/wordprocessingInk" xmlns:wne="http://schemas.microsoft.com/office/word/2006/wordml" xmlns:wps="http://schemas.microsoft.com/office/word/2010/wordprocessingShape" mc:Ignorable="w14 w15 w16se w16cid w16 w16cex w16sdtdh wp14">
   <w:p>
     <w:pPr>
       <w:pStyle w:val="Footer"/>
@@ -4629,7 +4411,7 @@
 </file>
 
 <file path=word/footnotes.xml><?xml version="1.0" encoding="utf-8"?>
-<w:footnotes xmlns:wpc="http://schemas.microsoft.com/office/word/2010/wordprocessingCanvas" xmlns:cx="http://schemas.microsoft.com/office/drawing/2014/chartex" xmlns:cx1="http://schemas.microsoft.com/office/drawing/2015/9/8/chartex" xmlns:cx2="http://schemas.microsoft.com/office/drawing/2015/10/21/chartex" xmlns:cx3="http://schemas.microsoft.com/office/drawing/2016/5/9/chartex" xmlns:cx4="http://schemas.microsoft.com/office/drawing/2016/5/10/chartex" xmlns:cx5="http://schemas.microsoft.com/office/drawing/2016/5/11/chartex" xmlns:cx6="http://schemas.microsoft.com/office/drawing/2016/5/12/chartex" xmlns:cx7="http://schemas.microsoft.com/office/drawing/2016/5/13/chartex" xmlns:cx8="http://schemas.microsoft.com/office/drawing/2016/5/14/chartex" xmlns:mc="http://schemas.openxmlformats.org/markup-compatibility/2006" xmlns:aink="http://schemas.microsoft.com/office/drawing/2016/ink" xmlns:am3d="http://schemas.microsoft.com/office/drawing/2017/model3d" xmlns:o="urn:schemas-microsoft-com:office:office" xmlns:r="http://schemas.openxmlformats.org/officeDocument/2006/relationships" xmlns:m="http://schemas.openxmlformats.org/officeDocument/2006/math" xmlns:v="urn:schemas-microsoft-com:vml" xmlns:wp14="http://schemas.microsoft.com/office/word/2010/wordprocessingDrawing" xmlns:wp="http://schemas.openxmlformats.org/drawingml/2006/wordprocessingDrawing" xmlns:w10="urn:schemas-microsoft-com:office:word" xmlns:w="http://schemas.openxmlformats.org/wordprocessingml/2006/main" xmlns:w14="http://schemas.microsoft.com/office/word/2010/wordml" xmlns:w15="http://schemas.microsoft.com/office/word/2012/wordml" xmlns:w16cex="http://schemas.microsoft.com/office/word/2018/wordml/cex" xmlns:w16cid="http://schemas.microsoft.com/office/word/2016/wordml/cid" xmlns:w16="http://schemas.microsoft.com/office/word/2018/wordml" xmlns:w16se="http://schemas.microsoft.com/office/word/2015/wordml/symex" xmlns:wpg="http://schemas.microsoft.com/office/word/2010/wordprocessingGroup" xmlns:wpi="http://schemas.microsoft.com/office/word/2010/wordprocessingInk" xmlns:wne="http://schemas.microsoft.com/office/word/2006/wordml" xmlns:wps="http://schemas.microsoft.com/office/word/2010/wordprocessingShape" mc:Ignorable="w14 w15 w16se w16cid w16 w16cex wp14">
+<w:footnotes xmlns:wpc="http://schemas.microsoft.com/office/word/2010/wordprocessingCanvas" xmlns:cx="http://schemas.microsoft.com/office/drawing/2014/chartex" xmlns:cx1="http://schemas.microsoft.com/office/drawing/2015/9/8/chartex" xmlns:cx2="http://schemas.microsoft.com/office/drawing/2015/10/21/chartex" xmlns:cx3="http://schemas.microsoft.com/office/drawing/2016/5/9/chartex" xmlns:cx4="http://schemas.microsoft.com/office/drawing/2016/5/10/chartex" xmlns:cx5="http://schemas.microsoft.com/office/drawing/2016/5/11/chartex" xmlns:cx6="http://schemas.microsoft.com/office/drawing/2016/5/12/chartex" xmlns:cx7="http://schemas.microsoft.com/office/drawing/2016/5/13/chartex" xmlns:cx8="http://schemas.microsoft.com/office/drawing/2016/5/14/chartex" xmlns:mc="http://schemas.openxmlformats.org/markup-compatibility/2006" xmlns:aink="http://schemas.microsoft.com/office/drawing/2016/ink" xmlns:am3d="http://schemas.microsoft.com/office/drawing/2017/model3d" xmlns:o="urn:schemas-microsoft-com:office:office" xmlns:r="http://schemas.openxmlformats.org/officeDocument/2006/relationships" xmlns:m="http://schemas.openxmlformats.org/officeDocument/2006/math" xmlns:v="urn:schemas-microsoft-com:vml" xmlns:wp14="http://schemas.microsoft.com/office/word/2010/wordprocessingDrawing" xmlns:wp="http://schemas.openxmlformats.org/drawingml/2006/wordprocessingDrawing" xmlns:w10="urn:schemas-microsoft-com:office:word" xmlns:w="http://schemas.openxmlformats.org/wordprocessingml/2006/main" xmlns:w14="http://schemas.microsoft.com/office/word/2010/wordml" xmlns:w15="http://schemas.microsoft.com/office/word/2012/wordml" xmlns:w16cex="http://schemas.microsoft.com/office/word/2018/wordml/cex" xmlns:w16cid="http://schemas.microsoft.com/office/word/2016/wordml/cid" xmlns:w16="http://schemas.microsoft.com/office/word/2018/wordml" xmlns:w16sdtdh="http://schemas.microsoft.com/office/word/2020/wordml/sdtdatahash" xmlns:w16se="http://schemas.microsoft.com/office/word/2015/wordml/symex" xmlns:wpg="http://schemas.microsoft.com/office/word/2010/wordprocessingGroup" xmlns:wpi="http://schemas.microsoft.com/office/word/2010/wordprocessingInk" xmlns:wne="http://schemas.microsoft.com/office/word/2006/wordml" xmlns:wps="http://schemas.microsoft.com/office/word/2010/wordprocessingShape" mc:Ignorable="w14 w15 w16se w16cid w16 w16cex w16sdtdh wp14">
   <w:footnote w:type="separator" w:id="-1">
     <w:p>
       <w:pPr>
@@ -4654,7 +4436,7 @@
 </file>
 
 <file path=word/header1.xml><?xml version="1.0" encoding="utf-8"?>
-<w:hdr xmlns:wpc="http://schemas.microsoft.com/office/word/2010/wordprocessingCanvas" xmlns:cx="http://schemas.microsoft.com/office/drawing/2014/chartex" xmlns:cx1="http://schemas.microsoft.com/office/drawing/2015/9/8/chartex" xmlns:cx2="http://schemas.microsoft.com/office/drawing/2015/10/21/chartex" xmlns:cx3="http://schemas.microsoft.com/office/drawing/2016/5/9/chartex" xmlns:cx4="http://schemas.microsoft.com/office/drawing/2016/5/10/chartex" xmlns:cx5="http://schemas.microsoft.com/office/drawing/2016/5/11/chartex" xmlns:cx6="http://schemas.microsoft.com/office/drawing/2016/5/12/chartex" xmlns:cx7="http://schemas.microsoft.com/office/drawing/2016/5/13/chartex" xmlns:cx8="http://schemas.microsoft.com/office/drawing/2016/5/14/chartex" xmlns:mc="http://schemas.openxmlformats.org/markup-compatibility/2006" xmlns:aink="http://schemas.microsoft.com/office/drawing/2016/ink" xmlns:am3d="http://schemas.microsoft.com/office/drawing/2017/model3d" xmlns:o="urn:schemas-microsoft-com:office:office" xmlns:r="http://schemas.openxmlformats.org/officeDocument/2006/relationships" xmlns:m="http://schemas.openxmlformats.org/officeDocument/2006/math" xmlns:v="urn:schemas-microsoft-com:vml" xmlns:wp14="http://schemas.microsoft.com/office/word/2010/wordprocessingDrawing" xmlns:wp="http://schemas.openxmlformats.org/drawingml/2006/wordprocessingDrawing" xmlns:w10="urn:schemas-microsoft-com:office:word" xmlns:w="http://schemas.openxmlformats.org/wordprocessingml/2006/main" xmlns:w14="http://schemas.microsoft.com/office/word/2010/wordml" xmlns:w15="http://schemas.microsoft.com/office/word/2012/wordml" xmlns:w16cex="http://schemas.microsoft.com/office/word/2018/wordml/cex" xmlns:w16cid="http://schemas.microsoft.com/office/word/2016/wordml/cid" xmlns:w16="http://schemas.microsoft.com/office/word/2018/wordml" xmlns:w16se="http://schemas.microsoft.com/office/word/2015/wordml/symex" xmlns:wpg="http://schemas.microsoft.com/office/word/2010/wordprocessingGroup" xmlns:wpi="http://schemas.microsoft.com/office/word/2010/wordprocessingInk" xmlns:wne="http://schemas.microsoft.com/office/word/2006/wordml" xmlns:wps="http://schemas.microsoft.com/office/word/2010/wordprocessingShape" mc:Ignorable="w14 w15 w16se w16cid w16 w16cex wp14">
+<w:hdr xmlns:wpc="http://schemas.microsoft.com/office/word/2010/wordprocessingCanvas" xmlns:cx="http://schemas.microsoft.com/office/drawing/2014/chartex" xmlns:cx1="http://schemas.microsoft.com/office/drawing/2015/9/8/chartex" xmlns:cx2="http://schemas.microsoft.com/office/drawing/2015/10/21/chartex" xmlns:cx3="http://schemas.microsoft.com/office/drawing/2016/5/9/chartex" xmlns:cx4="http://schemas.microsoft.com/office/drawing/2016/5/10/chartex" xmlns:cx5="http://schemas.microsoft.com/office/drawing/2016/5/11/chartex" xmlns:cx6="http://schemas.microsoft.com/office/drawing/2016/5/12/chartex" xmlns:cx7="http://schemas.microsoft.com/office/drawing/2016/5/13/chartex" xmlns:cx8="http://schemas.microsoft.com/office/drawing/2016/5/14/chartex" xmlns:mc="http://schemas.openxmlformats.org/markup-compatibility/2006" xmlns:aink="http://schemas.microsoft.com/office/drawing/2016/ink" xmlns:am3d="http://schemas.microsoft.com/office/drawing/2017/model3d" xmlns:o="urn:schemas-microsoft-com:office:office" xmlns:r="http://schemas.openxmlformats.org/officeDocument/2006/relationships" xmlns:m="http://schemas.openxmlformats.org/officeDocument/2006/math" xmlns:v="urn:schemas-microsoft-com:vml" xmlns:wp14="http://schemas.microsoft.com/office/word/2010/wordprocessingDrawing" xmlns:wp="http://schemas.openxmlformats.org/drawingml/2006/wordprocessingDrawing" xmlns:w10="urn:schemas-microsoft-com:office:word" xmlns:w="http://schemas.openxmlformats.org/wordprocessingml/2006/main" xmlns:w14="http://schemas.microsoft.com/office/word/2010/wordml" xmlns:w15="http://schemas.microsoft.com/office/word/2012/wordml" xmlns:w16cex="http://schemas.microsoft.com/office/word/2018/wordml/cex" xmlns:w16cid="http://schemas.microsoft.com/office/word/2016/wordml/cid" xmlns:w16="http://schemas.microsoft.com/office/word/2018/wordml" xmlns:w16sdtdh="http://schemas.microsoft.com/office/word/2020/wordml/sdtdatahash" xmlns:w16se="http://schemas.microsoft.com/office/word/2015/wordml/symex" xmlns:wpg="http://schemas.microsoft.com/office/word/2010/wordprocessingGroup" xmlns:wpi="http://schemas.microsoft.com/office/word/2010/wordprocessingInk" xmlns:wne="http://schemas.microsoft.com/office/word/2006/wordml" xmlns:wps="http://schemas.microsoft.com/office/word/2010/wordprocessingShape" mc:Ignorable="w14 w15 w16se w16cid w16 w16cex w16sdtdh wp14">
   <w:p>
     <w:r>
       <w:rPr>
@@ -4702,14 +4484,14 @@
 </file>
 
 <file path=word/header2.xml><?xml version="1.0" encoding="utf-8"?>
-<w:hdr xmlns:wpc="http://schemas.microsoft.com/office/word/2010/wordprocessingCanvas" xmlns:cx="http://schemas.microsoft.com/office/drawing/2014/chartex" xmlns:cx1="http://schemas.microsoft.com/office/drawing/2015/9/8/chartex" xmlns:cx2="http://schemas.microsoft.com/office/drawing/2015/10/21/chartex" xmlns:cx3="http://schemas.microsoft.com/office/drawing/2016/5/9/chartex" xmlns:cx4="http://schemas.microsoft.com/office/drawing/2016/5/10/chartex" xmlns:cx5="http://schemas.microsoft.com/office/drawing/2016/5/11/chartex" xmlns:cx6="http://schemas.microsoft.com/office/drawing/2016/5/12/chartex" xmlns:cx7="http://schemas.microsoft.com/office/drawing/2016/5/13/chartex" xmlns:cx8="http://schemas.microsoft.com/office/drawing/2016/5/14/chartex" xmlns:mc="http://schemas.openxmlformats.org/markup-compatibility/2006" xmlns:aink="http://schemas.microsoft.com/office/drawing/2016/ink" xmlns:am3d="http://schemas.microsoft.com/office/drawing/2017/model3d" xmlns:o="urn:schemas-microsoft-com:office:office" xmlns:r="http://schemas.openxmlformats.org/officeDocument/2006/relationships" xmlns:m="http://schemas.openxmlformats.org/officeDocument/2006/math" xmlns:v="urn:schemas-microsoft-com:vml" xmlns:wp14="http://schemas.microsoft.com/office/word/2010/wordprocessingDrawing" xmlns:wp="http://schemas.openxmlformats.org/drawingml/2006/wordprocessingDrawing" xmlns:w10="urn:schemas-microsoft-com:office:word" xmlns:w="http://schemas.openxmlformats.org/wordprocessingml/2006/main" xmlns:w14="http://schemas.microsoft.com/office/word/2010/wordml" xmlns:w15="http://schemas.microsoft.com/office/word/2012/wordml" xmlns:w16cex="http://schemas.microsoft.com/office/word/2018/wordml/cex" xmlns:w16cid="http://schemas.microsoft.com/office/word/2016/wordml/cid" xmlns:w16="http://schemas.microsoft.com/office/word/2018/wordml" xmlns:w16se="http://schemas.microsoft.com/office/word/2015/wordml/symex" xmlns:wpg="http://schemas.microsoft.com/office/word/2010/wordprocessingGroup" xmlns:wpi="http://schemas.microsoft.com/office/word/2010/wordprocessingInk" xmlns:wne="http://schemas.microsoft.com/office/word/2006/wordml" xmlns:wps="http://schemas.microsoft.com/office/word/2010/wordprocessingShape" mc:Ignorable="w14 w15 w16se w16cid w16 w16cex wp14">
+<w:hdr xmlns:wpc="http://schemas.microsoft.com/office/word/2010/wordprocessingCanvas" xmlns:cx="http://schemas.microsoft.com/office/drawing/2014/chartex" xmlns:cx1="http://schemas.microsoft.com/office/drawing/2015/9/8/chartex" xmlns:cx2="http://schemas.microsoft.com/office/drawing/2015/10/21/chartex" xmlns:cx3="http://schemas.microsoft.com/office/drawing/2016/5/9/chartex" xmlns:cx4="http://schemas.microsoft.com/office/drawing/2016/5/10/chartex" xmlns:cx5="http://schemas.microsoft.com/office/drawing/2016/5/11/chartex" xmlns:cx6="http://schemas.microsoft.com/office/drawing/2016/5/12/chartex" xmlns:cx7="http://schemas.microsoft.com/office/drawing/2016/5/13/chartex" xmlns:cx8="http://schemas.microsoft.com/office/drawing/2016/5/14/chartex" xmlns:mc="http://schemas.openxmlformats.org/markup-compatibility/2006" xmlns:aink="http://schemas.microsoft.com/office/drawing/2016/ink" xmlns:am3d="http://schemas.microsoft.com/office/drawing/2017/model3d" xmlns:o="urn:schemas-microsoft-com:office:office" xmlns:r="http://schemas.openxmlformats.org/officeDocument/2006/relationships" xmlns:m="http://schemas.openxmlformats.org/officeDocument/2006/math" xmlns:v="urn:schemas-microsoft-com:vml" xmlns:wp14="http://schemas.microsoft.com/office/word/2010/wordprocessingDrawing" xmlns:wp="http://schemas.openxmlformats.org/drawingml/2006/wordprocessingDrawing" xmlns:w10="urn:schemas-microsoft-com:office:word" xmlns:w="http://schemas.openxmlformats.org/wordprocessingml/2006/main" xmlns:w14="http://schemas.microsoft.com/office/word/2010/wordml" xmlns:w15="http://schemas.microsoft.com/office/word/2012/wordml" xmlns:w16cex="http://schemas.microsoft.com/office/word/2018/wordml/cex" xmlns:w16cid="http://schemas.microsoft.com/office/word/2016/wordml/cid" xmlns:w16="http://schemas.microsoft.com/office/word/2018/wordml" xmlns:w16sdtdh="http://schemas.microsoft.com/office/word/2020/wordml/sdtdatahash" xmlns:w16se="http://schemas.microsoft.com/office/word/2015/wordml/symex" xmlns:wpg="http://schemas.microsoft.com/office/word/2010/wordprocessingGroup" xmlns:wpi="http://schemas.microsoft.com/office/word/2010/wordprocessingInk" xmlns:wne="http://schemas.microsoft.com/office/word/2006/wordml" xmlns:wps="http://schemas.microsoft.com/office/word/2010/wordprocessingShape" mc:Ignorable="w14 w15 w16se w16cid w16 w16cex w16sdtdh wp14">
   <w:p/>
   <w:p/>
 </w:hdr>
 </file>
 
 <file path=word/numbering.xml><?xml version="1.0" encoding="utf-8"?>
-<w:numbering xmlns:wpc="http://schemas.microsoft.com/office/word/2010/wordprocessingCanvas" xmlns:cx="http://schemas.microsoft.com/office/drawing/2014/chartex" xmlns:cx1="http://schemas.microsoft.com/office/drawing/2015/9/8/chartex" xmlns:cx2="http://schemas.microsoft.com/office/drawing/2015/10/21/chartex" xmlns:cx3="http://schemas.microsoft.com/office/drawing/2016/5/9/chartex" xmlns:cx4="http://schemas.microsoft.com/office/drawing/2016/5/10/chartex" xmlns:cx5="http://schemas.microsoft.com/office/drawing/2016/5/11/chartex" xmlns:cx6="http://schemas.microsoft.com/office/drawing/2016/5/12/chartex" xmlns:cx7="http://schemas.microsoft.com/office/drawing/2016/5/13/chartex" xmlns:cx8="http://schemas.microsoft.com/office/drawing/2016/5/14/chartex" xmlns:mc="http://schemas.openxmlformats.org/markup-compatibility/2006" xmlns:aink="http://schemas.microsoft.com/office/drawing/2016/ink" xmlns:am3d="http://schemas.microsoft.com/office/drawing/2017/model3d" xmlns:o="urn:schemas-microsoft-com:office:office" xmlns:r="http://schemas.openxmlformats.org/officeDocument/2006/relationships" xmlns:m="http://schemas.openxmlformats.org/officeDocument/2006/math" xmlns:v="urn:schemas-microsoft-com:vml" xmlns:wp14="http://schemas.microsoft.com/office/word/2010/wordprocessingDrawing" xmlns:wp="http://schemas.openxmlformats.org/drawingml/2006/wordprocessingDrawing" xmlns:w10="urn:schemas-microsoft-com:office:word" xmlns:w="http://schemas.openxmlformats.org/wordprocessingml/2006/main" xmlns:w14="http://schemas.microsoft.com/office/word/2010/wordml" xmlns:w15="http://schemas.microsoft.com/office/word/2012/wordml" xmlns:w16cex="http://schemas.microsoft.com/office/word/2018/wordml/cex" xmlns:w16cid="http://schemas.microsoft.com/office/word/2016/wordml/cid" xmlns:w16="http://schemas.microsoft.com/office/word/2018/wordml" xmlns:w16se="http://schemas.microsoft.com/office/word/2015/wordml/symex" xmlns:wpg="http://schemas.microsoft.com/office/word/2010/wordprocessingGroup" xmlns:wpi="http://schemas.microsoft.com/office/word/2010/wordprocessingInk" xmlns:wne="http://schemas.microsoft.com/office/word/2006/wordml" xmlns:wps="http://schemas.microsoft.com/office/word/2010/wordprocessingShape" mc:Ignorable="w14 w15 w16se w16cid w16 w16cex wp14">
+<w:numbering xmlns:wpc="http://schemas.microsoft.com/office/word/2010/wordprocessingCanvas" xmlns:cx="http://schemas.microsoft.com/office/drawing/2014/chartex" xmlns:cx1="http://schemas.microsoft.com/office/drawing/2015/9/8/chartex" xmlns:cx2="http://schemas.microsoft.com/office/drawing/2015/10/21/chartex" xmlns:cx3="http://schemas.microsoft.com/office/drawing/2016/5/9/chartex" xmlns:cx4="http://schemas.microsoft.com/office/drawing/2016/5/10/chartex" xmlns:cx5="http://schemas.microsoft.com/office/drawing/2016/5/11/chartex" xmlns:cx6="http://schemas.microsoft.com/office/drawing/2016/5/12/chartex" xmlns:cx7="http://schemas.microsoft.com/office/drawing/2016/5/13/chartex" xmlns:cx8="http://schemas.microsoft.com/office/drawing/2016/5/14/chartex" xmlns:mc="http://schemas.openxmlformats.org/markup-compatibility/2006" xmlns:aink="http://schemas.microsoft.com/office/drawing/2016/ink" xmlns:am3d="http://schemas.microsoft.com/office/drawing/2017/model3d" xmlns:o="urn:schemas-microsoft-com:office:office" xmlns:r="http://schemas.openxmlformats.org/officeDocument/2006/relationships" xmlns:m="http://schemas.openxmlformats.org/officeDocument/2006/math" xmlns:v="urn:schemas-microsoft-com:vml" xmlns:wp14="http://schemas.microsoft.com/office/word/2010/wordprocessingDrawing" xmlns:wp="http://schemas.openxmlformats.org/drawingml/2006/wordprocessingDrawing" xmlns:w10="urn:schemas-microsoft-com:office:word" xmlns:w="http://schemas.openxmlformats.org/wordprocessingml/2006/main" xmlns:w14="http://schemas.microsoft.com/office/word/2010/wordml" xmlns:w15="http://schemas.microsoft.com/office/word/2012/wordml" xmlns:w16cex="http://schemas.microsoft.com/office/word/2018/wordml/cex" xmlns:w16cid="http://schemas.microsoft.com/office/word/2016/wordml/cid" xmlns:w16="http://schemas.microsoft.com/office/word/2018/wordml" xmlns:w16sdtdh="http://schemas.microsoft.com/office/word/2020/wordml/sdtdatahash" xmlns:w16se="http://schemas.microsoft.com/office/word/2015/wordml/symex" xmlns:wpg="http://schemas.microsoft.com/office/word/2010/wordprocessingGroup" xmlns:wpi="http://schemas.microsoft.com/office/word/2010/wordprocessingInk" xmlns:wne="http://schemas.microsoft.com/office/word/2006/wordml" xmlns:wps="http://schemas.microsoft.com/office/word/2010/wordprocessingShape" mc:Ignorable="w14 w15 w16se w16cid w16 w16cex w16sdtdh wp14">
   <w:numPicBullet w:numPicBulletId="0">
     <w:pict>
       <v:shapetype id="_x0000_t75" coordsize="21600,21600" o:spt="75" o:preferrelative="t" path="m@4@5l@4@11@9@11@9@5xe" filled="f" stroked="f">
@@ -5779,7 +5561,7 @@
 </file>
 
 <file path=word/styles.xml><?xml version="1.0" encoding="utf-8"?>
-<w:styles xmlns:mc="http://schemas.openxmlformats.org/markup-compatibility/2006" xmlns:r="http://schemas.openxmlformats.org/officeDocument/2006/relationships" xmlns:w="http://schemas.openxmlformats.org/wordprocessingml/2006/main" xmlns:w14="http://schemas.microsoft.com/office/word/2010/wordml" xmlns:w15="http://schemas.microsoft.com/office/word/2012/wordml" xmlns:w16cex="http://schemas.microsoft.com/office/word/2018/wordml/cex" xmlns:w16cid="http://schemas.microsoft.com/office/word/2016/wordml/cid" xmlns:w16="http://schemas.microsoft.com/office/word/2018/wordml" xmlns:w16se="http://schemas.microsoft.com/office/word/2015/wordml/symex" mc:Ignorable="w14 w15 w16se w16cid w16 w16cex">
+<w:styles xmlns:mc="http://schemas.openxmlformats.org/markup-compatibility/2006" xmlns:r="http://schemas.openxmlformats.org/officeDocument/2006/relationships" xmlns:w="http://schemas.openxmlformats.org/wordprocessingml/2006/main" xmlns:w14="http://schemas.microsoft.com/office/word/2010/wordml" xmlns:w15="http://schemas.microsoft.com/office/word/2012/wordml" xmlns:w16cex="http://schemas.microsoft.com/office/word/2018/wordml/cex" xmlns:w16cid="http://schemas.microsoft.com/office/word/2016/wordml/cid" xmlns:w16="http://schemas.microsoft.com/office/word/2018/wordml" xmlns:w16sdtdh="http://schemas.microsoft.com/office/word/2020/wordml/sdtdatahash" xmlns:w16se="http://schemas.microsoft.com/office/word/2015/wordml/symex" mc:Ignorable="w14 w15 w16se w16cid w16 w16cex w16sdtdh">
   <w:docDefaults>
     <w:rPrDefault>
       <w:rPr>

</xml_diff>

<commit_message>
Update on 08/07/2021 at  8:20
</commit_message>
<xml_diff>
--- a/Documents/Safeguarding/Child Protection and Safeguarding Addendum.docx
+++ b/Documents/Safeguarding/Child Protection and Safeguarding Addendum.docx
@@ -1,6 +1,6 @@
 
 <file path=word/document.xml><?xml version="1.0" encoding="utf-8"?>
-<w:document xmlns:wpc="http://schemas.microsoft.com/office/word/2010/wordprocessingCanvas" xmlns:cx="http://schemas.microsoft.com/office/drawing/2014/chartex" xmlns:cx1="http://schemas.microsoft.com/office/drawing/2015/9/8/chartex" xmlns:cx2="http://schemas.microsoft.com/office/drawing/2015/10/21/chartex" xmlns:cx3="http://schemas.microsoft.com/office/drawing/2016/5/9/chartex" xmlns:cx4="http://schemas.microsoft.com/office/drawing/2016/5/10/chartex" xmlns:cx5="http://schemas.microsoft.com/office/drawing/2016/5/11/chartex" xmlns:cx6="http://schemas.microsoft.com/office/drawing/2016/5/12/chartex" xmlns:cx7="http://schemas.microsoft.com/office/drawing/2016/5/13/chartex" xmlns:cx8="http://schemas.microsoft.com/office/drawing/2016/5/14/chartex" xmlns:mc="http://schemas.openxmlformats.org/markup-compatibility/2006" xmlns:aink="http://schemas.microsoft.com/office/drawing/2016/ink" xmlns:am3d="http://schemas.microsoft.com/office/drawing/2017/model3d" xmlns:o="urn:schemas-microsoft-com:office:office" xmlns:r="http://schemas.openxmlformats.org/officeDocument/2006/relationships" xmlns:m="http://schemas.openxmlformats.org/officeDocument/2006/math" xmlns:v="urn:schemas-microsoft-com:vml" xmlns:wp14="http://schemas.microsoft.com/office/word/2010/wordprocessingDrawing" xmlns:wp="http://schemas.openxmlformats.org/drawingml/2006/wordprocessingDrawing" xmlns:w10="urn:schemas-microsoft-com:office:word" xmlns:w="http://schemas.openxmlformats.org/wordprocessingml/2006/main" xmlns:w14="http://schemas.microsoft.com/office/word/2010/wordml" xmlns:w15="http://schemas.microsoft.com/office/word/2012/wordml" xmlns:w16cex="http://schemas.microsoft.com/office/word/2018/wordml/cex" xmlns:w16cid="http://schemas.microsoft.com/office/word/2016/wordml/cid" xmlns:w16="http://schemas.microsoft.com/office/word/2018/wordml" xmlns:w16sdtdh="http://schemas.microsoft.com/office/word/2020/wordml/sdtdatahash" xmlns:w16se="http://schemas.microsoft.com/office/word/2015/wordml/symex" xmlns:wpg="http://schemas.microsoft.com/office/word/2010/wordprocessingGroup" xmlns:wpi="http://schemas.microsoft.com/office/word/2010/wordprocessingInk" xmlns:wne="http://schemas.microsoft.com/office/word/2006/wordml" xmlns:wps="http://schemas.microsoft.com/office/word/2010/wordprocessingShape" mc:Ignorable="w14 w15 w16se w16cid w16 w16cex w16sdtdh wp14">
+<w:document xmlns:wpc="http://schemas.microsoft.com/office/word/2010/wordprocessingCanvas" xmlns:cx="http://schemas.microsoft.com/office/drawing/2014/chartex" xmlns:cx1="http://schemas.microsoft.com/office/drawing/2015/9/8/chartex" xmlns:cx2="http://schemas.microsoft.com/office/drawing/2015/10/21/chartex" xmlns:cx3="http://schemas.microsoft.com/office/drawing/2016/5/9/chartex" xmlns:cx4="http://schemas.microsoft.com/office/drawing/2016/5/10/chartex" xmlns:cx5="http://schemas.microsoft.com/office/drawing/2016/5/11/chartex" xmlns:cx6="http://schemas.microsoft.com/office/drawing/2016/5/12/chartex" xmlns:cx7="http://schemas.microsoft.com/office/drawing/2016/5/13/chartex" xmlns:cx8="http://schemas.microsoft.com/office/drawing/2016/5/14/chartex" xmlns:mc="http://schemas.openxmlformats.org/markup-compatibility/2006" xmlns:aink="http://schemas.microsoft.com/office/drawing/2016/ink" xmlns:am3d="http://schemas.microsoft.com/office/drawing/2017/model3d" xmlns:o="urn:schemas-microsoft-com:office:office" xmlns:r="http://schemas.openxmlformats.org/officeDocument/2006/relationships" xmlns:m="http://schemas.openxmlformats.org/officeDocument/2006/math" xmlns:v="urn:schemas-microsoft-com:vml" xmlns:wp14="http://schemas.microsoft.com/office/word/2010/wordprocessingDrawing" xmlns:wp="http://schemas.openxmlformats.org/drawingml/2006/wordprocessingDrawing" xmlns:w10="urn:schemas-microsoft-com:office:word" xmlns:w="http://schemas.openxmlformats.org/wordprocessingml/2006/main" xmlns:w14="http://schemas.microsoft.com/office/word/2010/wordml" xmlns:w15="http://schemas.microsoft.com/office/word/2012/wordml" xmlns:w16cex="http://schemas.microsoft.com/office/word/2018/wordml/cex" xmlns:w16cid="http://schemas.microsoft.com/office/word/2016/wordml/cid" xmlns:w16="http://schemas.microsoft.com/office/word/2018/wordml" xmlns:w16se="http://schemas.microsoft.com/office/word/2015/wordml/symex" xmlns:wpg="http://schemas.microsoft.com/office/word/2010/wordprocessingGroup" xmlns:wpi="http://schemas.microsoft.com/office/word/2010/wordprocessingInk" xmlns:wne="http://schemas.microsoft.com/office/word/2006/wordml" xmlns:wps="http://schemas.microsoft.com/office/word/2010/wordprocessingShape" mc:Ignorable="w14 w15 w16se w16cid w16 w16cex wp14">
   <w:body>
     <w:p>
       <w:pPr>
@@ -921,7 +921,7 @@
         <w:pStyle w:val="1bodycopy10pt"/>
       </w:pPr>
       <w:r>
-        <w:t>7</w:t>
+        <w:t>8</w:t>
       </w:r>
       <w:r>
         <w:rPr>
@@ -930,7 +930,13 @@
         <w:t>th</w:t>
       </w:r>
       <w:r>
-        <w:t xml:space="preserve"> June 2021</w:t>
+        <w:t xml:space="preserve"> </w:t>
+      </w:r>
+      <w:r>
+        <w:t>July</w:t>
+      </w:r>
+      <w:r>
+        <w:t xml:space="preserve"> 2021</w:t>
       </w:r>
     </w:p>
     <w:p>
@@ -1367,7 +1373,13 @@
         </w:numPr>
       </w:pPr>
       <w:r>
-        <w:t xml:space="preserve">With the relaxing of the governments preventative measures in response to the COVID19 pandemic we continue to be vigilant </w:t>
+        <w:t xml:space="preserve">With the relaxing of the </w:t>
+      </w:r>
+      <w:r>
+        <w:t>government’s</w:t>
+      </w:r>
+      <w:r>
+        <w:t xml:space="preserve"> preventative measures in response to the COVID19 pandemic we continue to be vigilant </w:t>
       </w:r>
       <w:r>
         <w:t>in the</w:t>
@@ -1397,10 +1409,7 @@
         <w:t>All</w:t>
       </w:r>
       <w:r>
-        <w:t xml:space="preserve"> o</w:t>
-      </w:r>
-      <w:r>
-        <w:t>f our</w:t>
+        <w:t xml:space="preserve"> our</w:t>
       </w:r>
       <w:r>
         <w:t xml:space="preserve"> children</w:t>
@@ -1442,10 +1451,13 @@
         <w:t>d</w:t>
       </w:r>
       <w:r>
-        <w:t xml:space="preserve"> during the period of school closure due to COVID-19</w:t>
-      </w:r>
-      <w:r>
-        <w:t>, and reflects updated advice from our 3 local safeguarding partners</w:t>
+        <w:t xml:space="preserve"> during the period of school closure due to COVID-</w:t>
+      </w:r>
+      <w:r>
+        <w:t>19 and</w:t>
+      </w:r>
+      <w:r>
+        <w:t xml:space="preserve"> reflects updated advice from our 3 local safeguarding partners</w:t>
       </w:r>
       <w:r>
         <w:t>: Chief Executive of Worcestershire County Council; Chief Constable of West Mercia Police; Accountable Officer for NHS South Worcestershire, NHS Wyre Forest and NHS Redditch and Bromsgrove Clinical Commissioning Groups (CCGs)</w:t>
@@ -1619,7 +1631,15 @@
         <w:t>Have an educat</w:t>
       </w:r>
       <w:r>
-        <w:t>ion, health and care (EHC) plan</w:t>
+        <w:t xml:space="preserve">ion, </w:t>
+      </w:r>
+      <w:proofErr w:type="gramStart"/>
+      <w:r>
+        <w:t>health</w:t>
+      </w:r>
+      <w:proofErr w:type="gramEnd"/>
+      <w:r>
+        <w:t xml:space="preserve"> and care (EHC) plan</w:t>
       </w:r>
     </w:p>
     <w:p>
@@ -1704,7 +1724,23 @@
           <w:rFonts w:ascii="Candara" w:hAnsi="Candara" w:cs="Arial"/>
           <w:sz w:val="24"/>
         </w:rPr>
-        <w:t>young people up to the age of 25 with education, health and care (EHC) plans.</w:t>
+        <w:t xml:space="preserve">young people up to the age of 25 with education, </w:t>
+      </w:r>
+      <w:proofErr w:type="gramStart"/>
+      <w:r>
+        <w:rPr>
+          <w:rFonts w:ascii="Candara" w:hAnsi="Candara" w:cs="Arial"/>
+          <w:sz w:val="24"/>
+        </w:rPr>
+        <w:t>health</w:t>
+      </w:r>
+      <w:proofErr w:type="gramEnd"/>
+      <w:r>
+        <w:rPr>
+          <w:rFonts w:ascii="Candara" w:hAnsi="Candara" w:cs="Arial"/>
+          <w:sz w:val="24"/>
+        </w:rPr>
+        <w:t xml:space="preserve"> and care (EHC) plans.</w:t>
       </w:r>
       <w:r>
         <w:rPr>
@@ -1805,7 +1841,37 @@
           <w:rFonts w:ascii="Candara" w:hAnsi="Candara" w:cs="Arial"/>
           <w:sz w:val="24"/>
         </w:rPr>
-        <w:t xml:space="preserve">continue to be offered a school place in order to meet their needs, or </w:t>
+        <w:t xml:space="preserve">continue to be offered a school place </w:t>
+      </w:r>
+      <w:proofErr w:type="gramStart"/>
+      <w:r>
+        <w:rPr>
+          <w:rFonts w:ascii="Candara" w:hAnsi="Candara" w:cs="Arial"/>
+          <w:sz w:val="24"/>
+        </w:rPr>
+        <w:t>in order to</w:t>
+      </w:r>
+      <w:proofErr w:type="gramEnd"/>
+      <w:r>
+        <w:rPr>
+          <w:rFonts w:ascii="Candara" w:hAnsi="Candara" w:cs="Arial"/>
+          <w:sz w:val="24"/>
+        </w:rPr>
+        <w:t xml:space="preserve"> meet their </w:t>
+      </w:r>
+      <w:r>
+        <w:rPr>
+          <w:rFonts w:ascii="Candara" w:hAnsi="Candara" w:cs="Arial"/>
+          <w:sz w:val="24"/>
+        </w:rPr>
+        <w:t>needs or</w:t>
+      </w:r>
+      <w:r>
+        <w:rPr>
+          <w:rFonts w:ascii="Candara" w:hAnsi="Candara" w:cs="Arial"/>
+          <w:sz w:val="24"/>
+        </w:rPr>
+        <w:t xml:space="preserve"> </w:t>
       </w:r>
       <w:r>
         <w:rPr>
@@ -2020,7 +2086,25 @@
           <w:sz w:val="24"/>
           <w:lang w:val="en" w:eastAsia="en-GB"/>
         </w:rPr>
-        <w:t>have an education, health and care (EHC) plan</w:t>
+        <w:t xml:space="preserve">have an education, </w:t>
+      </w:r>
+      <w:proofErr w:type="gramStart"/>
+      <w:r>
+        <w:rPr>
+          <w:rFonts w:ascii="Candara" w:eastAsia="Times New Roman" w:hAnsi="Candara" w:cs="Arial"/>
+          <w:sz w:val="24"/>
+          <w:lang w:val="en" w:eastAsia="en-GB"/>
+        </w:rPr>
+        <w:t>health</w:t>
+      </w:r>
+      <w:proofErr w:type="gramEnd"/>
+      <w:r>
+        <w:rPr>
+          <w:rFonts w:ascii="Candara" w:eastAsia="Times New Roman" w:hAnsi="Candara" w:cs="Arial"/>
+          <w:sz w:val="24"/>
+          <w:lang w:val="en" w:eastAsia="en-GB"/>
+        </w:rPr>
+        <w:t xml:space="preserve"> and care (EHC) plan</w:t>
       </w:r>
     </w:p>
     <w:p>
@@ -2413,8 +2497,16 @@
         <w:rPr>
           <w:lang w:val="en-GB"/>
         </w:rPr>
-        <w:t>A designated safeguarding lead (DSL) or deputy should be available at all times</w:t>
-      </w:r>
+        <w:t xml:space="preserve">A designated safeguarding lead (DSL) or deputy should </w:t>
+      </w:r>
+      <w:proofErr w:type="gramStart"/>
+      <w:r>
+        <w:rPr>
+          <w:lang w:val="en-GB"/>
+        </w:rPr>
+        <w:t>be available at all times</w:t>
+      </w:r>
+      <w:proofErr w:type="gramEnd"/>
       <w:r>
         <w:rPr>
           <w:lang w:val="en-GB"/>
@@ -2441,11 +2533,19 @@
           <w:lang w:val="en-GB"/>
         </w:rPr>
       </w:pPr>
-      <w:r>
-        <w:rPr>
-          <w:lang w:val="en-GB"/>
-        </w:rPr>
-        <w:t>It’s essential that unsuitable people don’t enter the school workforce or gain access to children</w:t>
+      <w:proofErr w:type="gramStart"/>
+      <w:r>
+        <w:rPr>
+          <w:lang w:val="en-GB"/>
+        </w:rPr>
+        <w:t>It’s</w:t>
+      </w:r>
+      <w:proofErr w:type="gramEnd"/>
+      <w:r>
+        <w:rPr>
+          <w:lang w:val="en-GB"/>
+        </w:rPr>
+        <w:t xml:space="preserve"> essential that unsuitable people don’t enter the school workforce or gain access to children</w:t>
       </w:r>
     </w:p>
     <w:p>
@@ -2559,7 +2659,15 @@
         </w:numPr>
       </w:pPr>
       <w:r>
-        <w:t>If our DSL (or deputy) can’t be in school, they can be contacted remotely by</w:t>
+        <w:t xml:space="preserve">If our DSL (or deputy) </w:t>
+      </w:r>
+      <w:proofErr w:type="gramStart"/>
+      <w:r>
+        <w:t>can’t</w:t>
+      </w:r>
+      <w:proofErr w:type="gramEnd"/>
+      <w:r>
+        <w:t xml:space="preserve"> be in school, they can be contacted remotely by</w:t>
       </w:r>
       <w:r>
         <w:t xml:space="preserve"> calling 07813</w:t>
@@ -2742,7 +2850,15 @@
         <w:pStyle w:val="4Bulletedcopyblue"/>
       </w:pPr>
       <w:r>
-        <w:t>The local authority about children with education, health and care (EHC) plans, the local authority designated officer and children’s social care, reporting mechanisms, referral thresholds and children in need</w:t>
+        <w:t xml:space="preserve">The local authority about children with education, </w:t>
+      </w:r>
+      <w:proofErr w:type="gramStart"/>
+      <w:r>
+        <w:t>health</w:t>
+      </w:r>
+      <w:proofErr w:type="gramEnd"/>
+      <w:r>
+        <w:t xml:space="preserve"> and care (EHC) plans, the local authority designated officer and children’s social care, reporting mechanisms, referral thresholds and children in need</w:t>
       </w:r>
     </w:p>
     <w:p>
@@ -2823,7 +2939,23 @@
           <w:sz w:val="24"/>
           <w:lang w:val="en-GB"/>
         </w:rPr>
-        <w:t xml:space="preserve">here any child we expect to attend school during the closure doesn’t </w:t>
+        <w:t xml:space="preserve">here any child we expect to attend school during the closure </w:t>
+      </w:r>
+      <w:r>
+        <w:rPr>
+          <w:rFonts w:ascii="Candara" w:hAnsi="Candara"/>
+          <w:sz w:val="24"/>
+          <w:lang w:val="en-GB"/>
+        </w:rPr>
+        <w:t>does not</w:t>
+      </w:r>
+      <w:r>
+        <w:rPr>
+          <w:rFonts w:ascii="Candara" w:hAnsi="Candara"/>
+          <w:sz w:val="24"/>
+          <w:lang w:val="en-GB"/>
+        </w:rPr>
+        <w:t xml:space="preserve"> </w:t>
       </w:r>
       <w:r>
         <w:rPr>
@@ -2925,7 +3057,21 @@
         <w:rPr>
           <w:lang w:val="en-GB"/>
         </w:rPr>
-        <w:t>We will make arrangements with parents and carers to make sure we have up-to-date emergency contact details, and additional</w:t>
+        <w:t xml:space="preserve">We will </w:t>
+      </w:r>
+      <w:proofErr w:type="gramStart"/>
+      <w:r>
+        <w:rPr>
+          <w:lang w:val="en-GB"/>
+        </w:rPr>
+        <w:t>make arrangements</w:t>
+      </w:r>
+      <w:proofErr w:type="gramEnd"/>
+      <w:r>
+        <w:rPr>
+          <w:lang w:val="en-GB"/>
+        </w:rPr>
+        <w:t xml:space="preserve"> with parents and carers to make sure we have up-to-date emergency contact details, and additional</w:t>
       </w:r>
       <w:r>
         <w:rPr>
@@ -3050,6 +3196,7 @@
           <w:sz w:val="24"/>
         </w:rPr>
       </w:pPr>
+      <w:proofErr w:type="gramStart"/>
       <w:r>
         <w:rPr>
           <w:rFonts w:ascii="Candara" w:hAnsi="Candara" w:cs="Arial"/>
@@ -3076,7 +3223,22 @@
           <w:rFonts w:ascii="Candara" w:hAnsi="Candara" w:cs="Arial"/>
           <w:sz w:val="24"/>
         </w:rPr>
-        <w:t xml:space="preserve">visitors and supply teachers, </w:t>
+        <w:t>visitors,</w:t>
+      </w:r>
+      <w:r>
+        <w:rPr>
+          <w:rFonts w:ascii="Candara" w:hAnsi="Candara" w:cs="Arial"/>
+          <w:sz w:val="24"/>
+        </w:rPr>
+        <w:t xml:space="preserve"> and supply teachers,</w:t>
+      </w:r>
+      <w:proofErr w:type="gramEnd"/>
+      <w:r>
+        <w:rPr>
+          <w:rFonts w:ascii="Candara" w:hAnsi="Candara" w:cs="Arial"/>
+          <w:sz w:val="24"/>
+        </w:rPr>
+        <w:t xml:space="preserve"> </w:t>
       </w:r>
       <w:r>
         <w:rPr>
@@ -3178,7 +3340,15 @@
       </w:pPr>
       <w:bookmarkStart w:id="12" w:name="_Toc36638092"/>
       <w:r>
-        <w:t>Support for children who aren’t ‘vulnerable’ but where we have concerns</w:t>
+        <w:t xml:space="preserve">Support for children who </w:t>
+      </w:r>
+      <w:proofErr w:type="gramStart"/>
+      <w:r>
+        <w:t>aren’t</w:t>
+      </w:r>
+      <w:proofErr w:type="gramEnd"/>
+      <w:r>
+        <w:t xml:space="preserve"> ‘vulnerable’ but where we have concerns</w:t>
       </w:r>
       <w:bookmarkEnd w:id="12"/>
     </w:p>
@@ -3224,7 +3394,25 @@
           <w:szCs w:val="32"/>
           <w:lang w:val="en-GB"/>
         </w:rPr>
-        <w:t xml:space="preserve"> children who don’t meet the Department for Education’s definition of ‘vulnerable’, but who we have safeguarding concerns about</w:t>
+        <w:t xml:space="preserve"> children who </w:t>
+      </w:r>
+      <w:r>
+        <w:rPr>
+          <w:rFonts w:ascii="Candara" w:hAnsi="Candara"/>
+          <w:sz w:val="24"/>
+          <w:szCs w:val="32"/>
+          <w:lang w:val="en-GB"/>
+        </w:rPr>
+        <w:t>do not</w:t>
+      </w:r>
+      <w:r>
+        <w:rPr>
+          <w:rFonts w:ascii="Candara" w:hAnsi="Candara"/>
+          <w:sz w:val="24"/>
+          <w:szCs w:val="32"/>
+          <w:lang w:val="en-GB"/>
+        </w:rPr>
+        <w:t xml:space="preserve"> meet the Department for Education’s definition of ‘vulnerable’, but who we have safeguarding concerns about</w:t>
       </w:r>
       <w:r>
         <w:rPr>
@@ -3346,7 +3534,21 @@
         <w:rPr>
           <w:lang w:val="en-GB"/>
         </w:rPr>
-        <w:t>They would usually attend but have to self-isolate</w:t>
+        <w:t xml:space="preserve">They would usually attend but have </w:t>
+      </w:r>
+      <w:proofErr w:type="gramStart"/>
+      <w:r>
+        <w:rPr>
+          <w:lang w:val="en-GB"/>
+        </w:rPr>
+        <w:t>to</w:t>
+      </w:r>
+      <w:proofErr w:type="gramEnd"/>
+      <w:r>
+        <w:rPr>
+          <w:lang w:val="en-GB"/>
+        </w:rPr>
+        <w:t xml:space="preserve"> self-isolate</w:t>
       </w:r>
       <w:r>
         <w:rPr>
@@ -3398,8 +3600,16 @@
         <w:rPr>
           <w:lang w:val="en-GB"/>
         </w:rPr>
-        <w:t>Which staff member(s) will make contact</w:t>
-      </w:r>
+        <w:t xml:space="preserve">Which staff member(s) will make </w:t>
+      </w:r>
+      <w:proofErr w:type="gramStart"/>
+      <w:r>
+        <w:rPr>
+          <w:lang w:val="en-GB"/>
+        </w:rPr>
+        <w:t>contact</w:t>
+      </w:r>
+      <w:proofErr w:type="gramEnd"/>
     </w:p>
     <w:p>
       <w:pPr>
@@ -3467,7 +3677,19 @@
           <w:lang w:val="en-GB"/>
         </w:rPr>
         <w:lastRenderedPageBreak/>
-        <w:t xml:space="preserve">If we can’t make contact, we will </w:t>
+        <w:t xml:space="preserve">If we </w:t>
+      </w:r>
+      <w:r>
+        <w:rPr>
+          <w:lang w:val="en-GB"/>
+        </w:rPr>
+        <w:t>cannot</w:t>
+      </w:r>
+      <w:r>
+        <w:rPr>
+          <w:lang w:val="en-GB"/>
+        </w:rPr>
+        <w:t xml:space="preserve"> make contact, we will </w:t>
       </w:r>
       <w:r>
         <w:rPr>
@@ -3521,15 +3743,33 @@
           <w:sz w:val="24"/>
           <w:szCs w:val="32"/>
         </w:rPr>
-        <w:t xml:space="preserve">Staff and volunteers will continue to be alert to any signs of abuse, or effects on pupils’ mental health that are also safeguarding concerns, and act on concerns immediately. In particular, </w:t>
-      </w:r>
+        <w:t xml:space="preserve">Staff and volunteers will continue to be alert to any signs of abuse, or effects on pupils’ mental health that are also safeguarding concerns, and act on concerns immediately. </w:t>
+      </w:r>
+      <w:proofErr w:type="gramStart"/>
       <w:r>
         <w:rPr>
           <w:rFonts w:ascii="Candara" w:hAnsi="Candara"/>
           <w:sz w:val="24"/>
           <w:szCs w:val="32"/>
         </w:rPr>
-        <w:t xml:space="preserve">if children are at home, </w:t>
+        <w:t xml:space="preserve">In particular, </w:t>
+      </w:r>
+      <w:r>
+        <w:rPr>
+          <w:rFonts w:ascii="Candara" w:hAnsi="Candara"/>
+          <w:sz w:val="24"/>
+          <w:szCs w:val="32"/>
+        </w:rPr>
+        <w:t>if</w:t>
+      </w:r>
+      <w:proofErr w:type="gramEnd"/>
+      <w:r>
+        <w:rPr>
+          <w:rFonts w:ascii="Candara" w:hAnsi="Candara"/>
+          <w:sz w:val="24"/>
+          <w:szCs w:val="32"/>
+        </w:rPr>
+        <w:t xml:space="preserve"> children are at home, </w:t>
       </w:r>
       <w:r>
         <w:rPr>
@@ -3783,7 +4023,13 @@
         <w:t xml:space="preserve"> all</w:t>
       </w:r>
       <w:r>
-        <w:t xml:space="preserve"> pupils, parents and staff to other resources to support good mental health at this time.</w:t>
+        <w:t xml:space="preserve"> pupils, </w:t>
+      </w:r>
+      <w:r>
+        <w:t>parents,</w:t>
+      </w:r>
+      <w:r>
+        <w:t xml:space="preserve"> and staff to other resources to support good mental health at this time.</w:t>
       </w:r>
     </w:p>
     <w:p>
@@ -3814,7 +4060,15 @@
       </w:pPr>
       <w:bookmarkStart w:id="16" w:name="_Toc36638096"/>
       <w:r>
-        <w:t>Staff recruitment, training and induction</w:t>
+        <w:t xml:space="preserve">Staff recruitment, </w:t>
+      </w:r>
+      <w:proofErr w:type="gramStart"/>
+      <w:r>
+        <w:t>training</w:t>
+      </w:r>
+      <w:proofErr w:type="gramEnd"/>
+      <w:r>
+        <w:t xml:space="preserve"> and induction</w:t>
       </w:r>
       <w:bookmarkEnd w:id="16"/>
     </w:p>
@@ -3837,10 +4091,12 @@
           <w:szCs w:val="20"/>
           <w:lang w:val="en-US"/>
         </w:rPr>
-        <w:t xml:space="preserve">We continue to </w:t>
-      </w:r>
-      <w:proofErr w:type="spellStart"/>
-      <w:r>
+        <w:t xml:space="preserve">We continue to recognise the importance of robust safer recruitment procedures, so that staff and volunteers who work in our school are safe to work with children. </w:t>
+      </w:r>
+    </w:p>
+    <w:p>
+      <w:pPr>
+        <w:pStyle w:val="Subhead2"/>
         <w:rPr>
           <w:rFonts w:cs="Arial"/>
           <w:b w:val="0"/>
@@ -3848,9 +4104,7 @@
           <w:szCs w:val="20"/>
           <w:lang w:val="en-US"/>
         </w:rPr>
-        <w:t>recognise</w:t>
-      </w:r>
-      <w:proofErr w:type="spellEnd"/>
+      </w:pPr>
       <w:r>
         <w:rPr>
           <w:rFonts w:cs="Arial"/>
@@ -3859,7 +4113,7 @@
           <w:szCs w:val="20"/>
           <w:lang w:val="en-US"/>
         </w:rPr>
-        <w:t xml:space="preserve"> the importance of robust safer recruitment procedures, so that staff and volunteers who work in our school are safe to work with children. </w:t>
+        <w:t>We will continue to follow our safer recruitment procedures, and part 3 of Keeping Children Safe in Education.</w:t>
       </w:r>
     </w:p>
     <w:p>
@@ -3881,12 +4135,10 @@
           <w:szCs w:val="20"/>
           <w:lang w:val="en-US"/>
         </w:rPr>
-        <w:t>We will continue to follow our safer recruitment procedures, and part 3 of Keeping Children Safe in Education.</w:t>
-      </w:r>
-    </w:p>
-    <w:p>
-      <w:pPr>
-        <w:pStyle w:val="Subhead2"/>
+        <w:lastRenderedPageBreak/>
+        <w:t xml:space="preserve">When carrying out DBS checks and right to work checks, we will follow the latest guidance from the DBS, Home </w:t>
+      </w:r>
+      <w:r>
         <w:rPr>
           <w:rFonts w:cs="Arial"/>
           <w:b w:val="0"/>
@@ -3894,7 +4146,8 @@
           <w:szCs w:val="20"/>
           <w:lang w:val="en-US"/>
         </w:rPr>
-      </w:pPr>
+        <w:t>Office,</w:t>
+      </w:r>
       <w:r>
         <w:rPr>
           <w:rFonts w:cs="Arial"/>
@@ -3903,8 +4156,7 @@
           <w:szCs w:val="20"/>
           <w:lang w:val="en-US"/>
         </w:rPr>
-        <w:lastRenderedPageBreak/>
-        <w:t>When carrying out DBS checks and right to work checks, we will follow the latest guidance from the DBS, Home Office and Immigration Enforcement as appropriate (for example, with regards to the process for verifying documents). We will inform candidates about the intended process as soon as reasonably practicable.</w:t>
+        <w:t xml:space="preserve"> and Immigration Enforcement as appropriate (for example, with regards to the process for verifying documents). We will inform candidates about the intended process as soon as reasonably practicable.</w:t>
       </w:r>
     </w:p>
     <w:p>
@@ -3946,7 +4198,29 @@
           <w:szCs w:val="20"/>
           <w:lang w:val="en-US"/>
         </w:rPr>
-        <w:t xml:space="preserve"> do risk assessments to decide whether volunteers who aren’t in regulated activity should have an enhanced DBS check, in accordance with paragraphs 183-188 of Keeping Children Safe in Education.</w:t>
+        <w:t xml:space="preserve"> do risk assessments to decide whether volunteers who </w:t>
+      </w:r>
+      <w:proofErr w:type="gramStart"/>
+      <w:r>
+        <w:rPr>
+          <w:rFonts w:cs="Arial"/>
+          <w:b w:val="0"/>
+          <w:color w:val="auto"/>
+          <w:szCs w:val="20"/>
+          <w:lang w:val="en-US"/>
+        </w:rPr>
+        <w:t>aren’t</w:t>
+      </w:r>
+      <w:proofErr w:type="gramEnd"/>
+      <w:r>
+        <w:rPr>
+          <w:rFonts w:cs="Arial"/>
+          <w:b w:val="0"/>
+          <w:color w:val="auto"/>
+          <w:szCs w:val="20"/>
+          <w:lang w:val="en-US"/>
+        </w:rPr>
+        <w:t xml:space="preserve"> in regulated activity should have an enhanced DBS check, in accordance with paragraphs 183-188 of Keeping Children Safe in Education.</w:t>
       </w:r>
     </w:p>
     <w:p>
@@ -3970,11 +4244,16 @@
         </w:numPr>
       </w:pPr>
       <w:r>
-        <w:t>We will make sure staff</w:t>
+        <w:t xml:space="preserve">We will make sure </w:t>
+      </w:r>
+      <w:proofErr w:type="gramStart"/>
+      <w:r>
+        <w:t>staff</w:t>
       </w:r>
       <w:r>
         <w:t>,</w:t>
       </w:r>
+      <w:proofErr w:type="gramEnd"/>
       <w:r>
         <w:t xml:space="preserve"> </w:t>
       </w:r>
@@ -4218,7 +4497,7 @@
 </file>
 
 <file path=word/endnotes.xml><?xml version="1.0" encoding="utf-8"?>
-<w:endnotes xmlns:wpc="http://schemas.microsoft.com/office/word/2010/wordprocessingCanvas" xmlns:cx="http://schemas.microsoft.com/office/drawing/2014/chartex" xmlns:cx1="http://schemas.microsoft.com/office/drawing/2015/9/8/chartex" xmlns:cx2="http://schemas.microsoft.com/office/drawing/2015/10/21/chartex" xmlns:cx3="http://schemas.microsoft.com/office/drawing/2016/5/9/chartex" xmlns:cx4="http://schemas.microsoft.com/office/drawing/2016/5/10/chartex" xmlns:cx5="http://schemas.microsoft.com/office/drawing/2016/5/11/chartex" xmlns:cx6="http://schemas.microsoft.com/office/drawing/2016/5/12/chartex" xmlns:cx7="http://schemas.microsoft.com/office/drawing/2016/5/13/chartex" xmlns:cx8="http://schemas.microsoft.com/office/drawing/2016/5/14/chartex" xmlns:mc="http://schemas.openxmlformats.org/markup-compatibility/2006" xmlns:aink="http://schemas.microsoft.com/office/drawing/2016/ink" xmlns:am3d="http://schemas.microsoft.com/office/drawing/2017/model3d" xmlns:o="urn:schemas-microsoft-com:office:office" xmlns:r="http://schemas.openxmlformats.org/officeDocument/2006/relationships" xmlns:m="http://schemas.openxmlformats.org/officeDocument/2006/math" xmlns:v="urn:schemas-microsoft-com:vml" xmlns:wp14="http://schemas.microsoft.com/office/word/2010/wordprocessingDrawing" xmlns:wp="http://schemas.openxmlformats.org/drawingml/2006/wordprocessingDrawing" xmlns:w10="urn:schemas-microsoft-com:office:word" xmlns:w="http://schemas.openxmlformats.org/wordprocessingml/2006/main" xmlns:w14="http://schemas.microsoft.com/office/word/2010/wordml" xmlns:w15="http://schemas.microsoft.com/office/word/2012/wordml" xmlns:w16cex="http://schemas.microsoft.com/office/word/2018/wordml/cex" xmlns:w16cid="http://schemas.microsoft.com/office/word/2016/wordml/cid" xmlns:w16="http://schemas.microsoft.com/office/word/2018/wordml" xmlns:w16sdtdh="http://schemas.microsoft.com/office/word/2020/wordml/sdtdatahash" xmlns:w16se="http://schemas.microsoft.com/office/word/2015/wordml/symex" xmlns:wpg="http://schemas.microsoft.com/office/word/2010/wordprocessingGroup" xmlns:wpi="http://schemas.microsoft.com/office/word/2010/wordprocessingInk" xmlns:wne="http://schemas.microsoft.com/office/word/2006/wordml" xmlns:wps="http://schemas.microsoft.com/office/word/2010/wordprocessingShape" mc:Ignorable="w14 w15 w16se w16cid w16 w16cex w16sdtdh wp14">
+<w:endnotes xmlns:wpc="http://schemas.microsoft.com/office/word/2010/wordprocessingCanvas" xmlns:cx="http://schemas.microsoft.com/office/drawing/2014/chartex" xmlns:cx1="http://schemas.microsoft.com/office/drawing/2015/9/8/chartex" xmlns:cx2="http://schemas.microsoft.com/office/drawing/2015/10/21/chartex" xmlns:cx3="http://schemas.microsoft.com/office/drawing/2016/5/9/chartex" xmlns:cx4="http://schemas.microsoft.com/office/drawing/2016/5/10/chartex" xmlns:cx5="http://schemas.microsoft.com/office/drawing/2016/5/11/chartex" xmlns:cx6="http://schemas.microsoft.com/office/drawing/2016/5/12/chartex" xmlns:cx7="http://schemas.microsoft.com/office/drawing/2016/5/13/chartex" xmlns:cx8="http://schemas.microsoft.com/office/drawing/2016/5/14/chartex" xmlns:mc="http://schemas.openxmlformats.org/markup-compatibility/2006" xmlns:aink="http://schemas.microsoft.com/office/drawing/2016/ink" xmlns:am3d="http://schemas.microsoft.com/office/drawing/2017/model3d" xmlns:o="urn:schemas-microsoft-com:office:office" xmlns:r="http://schemas.openxmlformats.org/officeDocument/2006/relationships" xmlns:m="http://schemas.openxmlformats.org/officeDocument/2006/math" xmlns:v="urn:schemas-microsoft-com:vml" xmlns:wp14="http://schemas.microsoft.com/office/word/2010/wordprocessingDrawing" xmlns:wp="http://schemas.openxmlformats.org/drawingml/2006/wordprocessingDrawing" xmlns:w10="urn:schemas-microsoft-com:office:word" xmlns:w="http://schemas.openxmlformats.org/wordprocessingml/2006/main" xmlns:w14="http://schemas.microsoft.com/office/word/2010/wordml" xmlns:w15="http://schemas.microsoft.com/office/word/2012/wordml" xmlns:w16cex="http://schemas.microsoft.com/office/word/2018/wordml/cex" xmlns:w16cid="http://schemas.microsoft.com/office/word/2016/wordml/cid" xmlns:w16="http://schemas.microsoft.com/office/word/2018/wordml" xmlns:w16se="http://schemas.microsoft.com/office/word/2015/wordml/symex" xmlns:wpg="http://schemas.microsoft.com/office/word/2010/wordprocessingGroup" xmlns:wpi="http://schemas.microsoft.com/office/word/2010/wordprocessingInk" xmlns:wne="http://schemas.microsoft.com/office/word/2006/wordml" xmlns:wps="http://schemas.microsoft.com/office/word/2010/wordprocessingShape" mc:Ignorable="w14 w15 w16se w16cid w16 w16cex wp14">
   <w:endnote w:type="separator" w:id="-1">
     <w:p>
       <w:pPr>
@@ -4243,7 +4522,7 @@
 </file>
 
 <file path=word/footer1.xml><?xml version="1.0" encoding="utf-8"?>
-<w:ftr xmlns:wpc="http://schemas.microsoft.com/office/word/2010/wordprocessingCanvas" xmlns:cx="http://schemas.microsoft.com/office/drawing/2014/chartex" xmlns:cx1="http://schemas.microsoft.com/office/drawing/2015/9/8/chartex" xmlns:cx2="http://schemas.microsoft.com/office/drawing/2015/10/21/chartex" xmlns:cx3="http://schemas.microsoft.com/office/drawing/2016/5/9/chartex" xmlns:cx4="http://schemas.microsoft.com/office/drawing/2016/5/10/chartex" xmlns:cx5="http://schemas.microsoft.com/office/drawing/2016/5/11/chartex" xmlns:cx6="http://schemas.microsoft.com/office/drawing/2016/5/12/chartex" xmlns:cx7="http://schemas.microsoft.com/office/drawing/2016/5/13/chartex" xmlns:cx8="http://schemas.microsoft.com/office/drawing/2016/5/14/chartex" xmlns:mc="http://schemas.openxmlformats.org/markup-compatibility/2006" xmlns:aink="http://schemas.microsoft.com/office/drawing/2016/ink" xmlns:am3d="http://schemas.microsoft.com/office/drawing/2017/model3d" xmlns:o="urn:schemas-microsoft-com:office:office" xmlns:r="http://schemas.openxmlformats.org/officeDocument/2006/relationships" xmlns:m="http://schemas.openxmlformats.org/officeDocument/2006/math" xmlns:v="urn:schemas-microsoft-com:vml" xmlns:wp14="http://schemas.microsoft.com/office/word/2010/wordprocessingDrawing" xmlns:wp="http://schemas.openxmlformats.org/drawingml/2006/wordprocessingDrawing" xmlns:w10="urn:schemas-microsoft-com:office:word" xmlns:w="http://schemas.openxmlformats.org/wordprocessingml/2006/main" xmlns:w14="http://schemas.microsoft.com/office/word/2010/wordml" xmlns:w15="http://schemas.microsoft.com/office/word/2012/wordml" xmlns:w16cex="http://schemas.microsoft.com/office/word/2018/wordml/cex" xmlns:w16cid="http://schemas.microsoft.com/office/word/2016/wordml/cid" xmlns:w16="http://schemas.microsoft.com/office/word/2018/wordml" xmlns:w16sdtdh="http://schemas.microsoft.com/office/word/2020/wordml/sdtdatahash" xmlns:w16se="http://schemas.microsoft.com/office/word/2015/wordml/symex" xmlns:wpg="http://schemas.microsoft.com/office/word/2010/wordprocessingGroup" xmlns:wpi="http://schemas.microsoft.com/office/word/2010/wordprocessingInk" xmlns:wne="http://schemas.microsoft.com/office/word/2006/wordml" xmlns:wps="http://schemas.microsoft.com/office/word/2010/wordprocessingShape" mc:Ignorable="w14 w15 w16se w16cid w16 w16cex w16sdtdh wp14">
+<w:ftr xmlns:wpc="http://schemas.microsoft.com/office/word/2010/wordprocessingCanvas" xmlns:cx="http://schemas.microsoft.com/office/drawing/2014/chartex" xmlns:cx1="http://schemas.microsoft.com/office/drawing/2015/9/8/chartex" xmlns:cx2="http://schemas.microsoft.com/office/drawing/2015/10/21/chartex" xmlns:cx3="http://schemas.microsoft.com/office/drawing/2016/5/9/chartex" xmlns:cx4="http://schemas.microsoft.com/office/drawing/2016/5/10/chartex" xmlns:cx5="http://schemas.microsoft.com/office/drawing/2016/5/11/chartex" xmlns:cx6="http://schemas.microsoft.com/office/drawing/2016/5/12/chartex" xmlns:cx7="http://schemas.microsoft.com/office/drawing/2016/5/13/chartex" xmlns:cx8="http://schemas.microsoft.com/office/drawing/2016/5/14/chartex" xmlns:mc="http://schemas.openxmlformats.org/markup-compatibility/2006" xmlns:aink="http://schemas.microsoft.com/office/drawing/2016/ink" xmlns:am3d="http://schemas.microsoft.com/office/drawing/2017/model3d" xmlns:o="urn:schemas-microsoft-com:office:office" xmlns:r="http://schemas.openxmlformats.org/officeDocument/2006/relationships" xmlns:m="http://schemas.openxmlformats.org/officeDocument/2006/math" xmlns:v="urn:schemas-microsoft-com:vml" xmlns:wp14="http://schemas.microsoft.com/office/word/2010/wordprocessingDrawing" xmlns:wp="http://schemas.openxmlformats.org/drawingml/2006/wordprocessingDrawing" xmlns:w10="urn:schemas-microsoft-com:office:word" xmlns:w="http://schemas.openxmlformats.org/wordprocessingml/2006/main" xmlns:w14="http://schemas.microsoft.com/office/word/2010/wordml" xmlns:w15="http://schemas.microsoft.com/office/word/2012/wordml" xmlns:w16cex="http://schemas.microsoft.com/office/word/2018/wordml/cex" xmlns:w16cid="http://schemas.microsoft.com/office/word/2016/wordml/cid" xmlns:w16="http://schemas.microsoft.com/office/word/2018/wordml" xmlns:w16se="http://schemas.microsoft.com/office/word/2015/wordml/symex" xmlns:wpg="http://schemas.microsoft.com/office/word/2010/wordprocessingGroup" xmlns:wpi="http://schemas.microsoft.com/office/word/2010/wordprocessingInk" xmlns:wne="http://schemas.microsoft.com/office/word/2006/wordml" xmlns:wps="http://schemas.microsoft.com/office/word/2010/wordprocessingShape" mc:Ignorable="w14 w15 w16se w16cid w16 w16cex wp14">
   <w:p>
     <w:pPr>
       <w:pStyle w:val="Footer"/>
@@ -4363,7 +4642,7 @@
 </file>
 
 <file path=word/footer2.xml><?xml version="1.0" encoding="utf-8"?>
-<w:ftr xmlns:wpc="http://schemas.microsoft.com/office/word/2010/wordprocessingCanvas" xmlns:cx="http://schemas.microsoft.com/office/drawing/2014/chartex" xmlns:cx1="http://schemas.microsoft.com/office/drawing/2015/9/8/chartex" xmlns:cx2="http://schemas.microsoft.com/office/drawing/2015/10/21/chartex" xmlns:cx3="http://schemas.microsoft.com/office/drawing/2016/5/9/chartex" xmlns:cx4="http://schemas.microsoft.com/office/drawing/2016/5/10/chartex" xmlns:cx5="http://schemas.microsoft.com/office/drawing/2016/5/11/chartex" xmlns:cx6="http://schemas.microsoft.com/office/drawing/2016/5/12/chartex" xmlns:cx7="http://schemas.microsoft.com/office/drawing/2016/5/13/chartex" xmlns:cx8="http://schemas.microsoft.com/office/drawing/2016/5/14/chartex" xmlns:mc="http://schemas.openxmlformats.org/markup-compatibility/2006" xmlns:aink="http://schemas.microsoft.com/office/drawing/2016/ink" xmlns:am3d="http://schemas.microsoft.com/office/drawing/2017/model3d" xmlns:o="urn:schemas-microsoft-com:office:office" xmlns:r="http://schemas.openxmlformats.org/officeDocument/2006/relationships" xmlns:m="http://schemas.openxmlformats.org/officeDocument/2006/math" xmlns:v="urn:schemas-microsoft-com:vml" xmlns:wp14="http://schemas.microsoft.com/office/word/2010/wordprocessingDrawing" xmlns:wp="http://schemas.openxmlformats.org/drawingml/2006/wordprocessingDrawing" xmlns:w10="urn:schemas-microsoft-com:office:word" xmlns:w="http://schemas.openxmlformats.org/wordprocessingml/2006/main" xmlns:w14="http://schemas.microsoft.com/office/word/2010/wordml" xmlns:w15="http://schemas.microsoft.com/office/word/2012/wordml" xmlns:w16cex="http://schemas.microsoft.com/office/word/2018/wordml/cex" xmlns:w16cid="http://schemas.microsoft.com/office/word/2016/wordml/cid" xmlns:w16="http://schemas.microsoft.com/office/word/2018/wordml" xmlns:w16sdtdh="http://schemas.microsoft.com/office/word/2020/wordml/sdtdatahash" xmlns:w16se="http://schemas.microsoft.com/office/word/2015/wordml/symex" xmlns:wpg="http://schemas.microsoft.com/office/word/2010/wordprocessingGroup" xmlns:wpi="http://schemas.microsoft.com/office/word/2010/wordprocessingInk" xmlns:wne="http://schemas.microsoft.com/office/word/2006/wordml" xmlns:wps="http://schemas.microsoft.com/office/word/2010/wordprocessingShape" mc:Ignorable="w14 w15 w16se w16cid w16 w16cex w16sdtdh wp14">
+<w:ftr xmlns:wpc="http://schemas.microsoft.com/office/word/2010/wordprocessingCanvas" xmlns:cx="http://schemas.microsoft.com/office/drawing/2014/chartex" xmlns:cx1="http://schemas.microsoft.com/office/drawing/2015/9/8/chartex" xmlns:cx2="http://schemas.microsoft.com/office/drawing/2015/10/21/chartex" xmlns:cx3="http://schemas.microsoft.com/office/drawing/2016/5/9/chartex" xmlns:cx4="http://schemas.microsoft.com/office/drawing/2016/5/10/chartex" xmlns:cx5="http://schemas.microsoft.com/office/drawing/2016/5/11/chartex" xmlns:cx6="http://schemas.microsoft.com/office/drawing/2016/5/12/chartex" xmlns:cx7="http://schemas.microsoft.com/office/drawing/2016/5/13/chartex" xmlns:cx8="http://schemas.microsoft.com/office/drawing/2016/5/14/chartex" xmlns:mc="http://schemas.openxmlformats.org/markup-compatibility/2006" xmlns:aink="http://schemas.microsoft.com/office/drawing/2016/ink" xmlns:am3d="http://schemas.microsoft.com/office/drawing/2017/model3d" xmlns:o="urn:schemas-microsoft-com:office:office" xmlns:r="http://schemas.openxmlformats.org/officeDocument/2006/relationships" xmlns:m="http://schemas.openxmlformats.org/officeDocument/2006/math" xmlns:v="urn:schemas-microsoft-com:vml" xmlns:wp14="http://schemas.microsoft.com/office/word/2010/wordprocessingDrawing" xmlns:wp="http://schemas.openxmlformats.org/drawingml/2006/wordprocessingDrawing" xmlns:w10="urn:schemas-microsoft-com:office:word" xmlns:w="http://schemas.openxmlformats.org/wordprocessingml/2006/main" xmlns:w14="http://schemas.microsoft.com/office/word/2010/wordml" xmlns:w15="http://schemas.microsoft.com/office/word/2012/wordml" xmlns:w16cex="http://schemas.microsoft.com/office/word/2018/wordml/cex" xmlns:w16cid="http://schemas.microsoft.com/office/word/2016/wordml/cid" xmlns:w16="http://schemas.microsoft.com/office/word/2018/wordml" xmlns:w16se="http://schemas.microsoft.com/office/word/2015/wordml/symex" xmlns:wpg="http://schemas.microsoft.com/office/word/2010/wordprocessingGroup" xmlns:wpi="http://schemas.microsoft.com/office/word/2010/wordprocessingInk" xmlns:wne="http://schemas.microsoft.com/office/word/2006/wordml" xmlns:wps="http://schemas.microsoft.com/office/word/2010/wordprocessingShape" mc:Ignorable="w14 w15 w16se w16cid w16 w16cex wp14">
   <w:p>
     <w:pPr>
       <w:pStyle w:val="Footer"/>
@@ -4411,7 +4690,7 @@
 </file>
 
 <file path=word/footnotes.xml><?xml version="1.0" encoding="utf-8"?>
-<w:footnotes xmlns:wpc="http://schemas.microsoft.com/office/word/2010/wordprocessingCanvas" xmlns:cx="http://schemas.microsoft.com/office/drawing/2014/chartex" xmlns:cx1="http://schemas.microsoft.com/office/drawing/2015/9/8/chartex" xmlns:cx2="http://schemas.microsoft.com/office/drawing/2015/10/21/chartex" xmlns:cx3="http://schemas.microsoft.com/office/drawing/2016/5/9/chartex" xmlns:cx4="http://schemas.microsoft.com/office/drawing/2016/5/10/chartex" xmlns:cx5="http://schemas.microsoft.com/office/drawing/2016/5/11/chartex" xmlns:cx6="http://schemas.microsoft.com/office/drawing/2016/5/12/chartex" xmlns:cx7="http://schemas.microsoft.com/office/drawing/2016/5/13/chartex" xmlns:cx8="http://schemas.microsoft.com/office/drawing/2016/5/14/chartex" xmlns:mc="http://schemas.openxmlformats.org/markup-compatibility/2006" xmlns:aink="http://schemas.microsoft.com/office/drawing/2016/ink" xmlns:am3d="http://schemas.microsoft.com/office/drawing/2017/model3d" xmlns:o="urn:schemas-microsoft-com:office:office" xmlns:r="http://schemas.openxmlformats.org/officeDocument/2006/relationships" xmlns:m="http://schemas.openxmlformats.org/officeDocument/2006/math" xmlns:v="urn:schemas-microsoft-com:vml" xmlns:wp14="http://schemas.microsoft.com/office/word/2010/wordprocessingDrawing" xmlns:wp="http://schemas.openxmlformats.org/drawingml/2006/wordprocessingDrawing" xmlns:w10="urn:schemas-microsoft-com:office:word" xmlns:w="http://schemas.openxmlformats.org/wordprocessingml/2006/main" xmlns:w14="http://schemas.microsoft.com/office/word/2010/wordml" xmlns:w15="http://schemas.microsoft.com/office/word/2012/wordml" xmlns:w16cex="http://schemas.microsoft.com/office/word/2018/wordml/cex" xmlns:w16cid="http://schemas.microsoft.com/office/word/2016/wordml/cid" xmlns:w16="http://schemas.microsoft.com/office/word/2018/wordml" xmlns:w16sdtdh="http://schemas.microsoft.com/office/word/2020/wordml/sdtdatahash" xmlns:w16se="http://schemas.microsoft.com/office/word/2015/wordml/symex" xmlns:wpg="http://schemas.microsoft.com/office/word/2010/wordprocessingGroup" xmlns:wpi="http://schemas.microsoft.com/office/word/2010/wordprocessingInk" xmlns:wne="http://schemas.microsoft.com/office/word/2006/wordml" xmlns:wps="http://schemas.microsoft.com/office/word/2010/wordprocessingShape" mc:Ignorable="w14 w15 w16se w16cid w16 w16cex w16sdtdh wp14">
+<w:footnotes xmlns:wpc="http://schemas.microsoft.com/office/word/2010/wordprocessingCanvas" xmlns:cx="http://schemas.microsoft.com/office/drawing/2014/chartex" xmlns:cx1="http://schemas.microsoft.com/office/drawing/2015/9/8/chartex" xmlns:cx2="http://schemas.microsoft.com/office/drawing/2015/10/21/chartex" xmlns:cx3="http://schemas.microsoft.com/office/drawing/2016/5/9/chartex" xmlns:cx4="http://schemas.microsoft.com/office/drawing/2016/5/10/chartex" xmlns:cx5="http://schemas.microsoft.com/office/drawing/2016/5/11/chartex" xmlns:cx6="http://schemas.microsoft.com/office/drawing/2016/5/12/chartex" xmlns:cx7="http://schemas.microsoft.com/office/drawing/2016/5/13/chartex" xmlns:cx8="http://schemas.microsoft.com/office/drawing/2016/5/14/chartex" xmlns:mc="http://schemas.openxmlformats.org/markup-compatibility/2006" xmlns:aink="http://schemas.microsoft.com/office/drawing/2016/ink" xmlns:am3d="http://schemas.microsoft.com/office/drawing/2017/model3d" xmlns:o="urn:schemas-microsoft-com:office:office" xmlns:r="http://schemas.openxmlformats.org/officeDocument/2006/relationships" xmlns:m="http://schemas.openxmlformats.org/officeDocument/2006/math" xmlns:v="urn:schemas-microsoft-com:vml" xmlns:wp14="http://schemas.microsoft.com/office/word/2010/wordprocessingDrawing" xmlns:wp="http://schemas.openxmlformats.org/drawingml/2006/wordprocessingDrawing" xmlns:w10="urn:schemas-microsoft-com:office:word" xmlns:w="http://schemas.openxmlformats.org/wordprocessingml/2006/main" xmlns:w14="http://schemas.microsoft.com/office/word/2010/wordml" xmlns:w15="http://schemas.microsoft.com/office/word/2012/wordml" xmlns:w16cex="http://schemas.microsoft.com/office/word/2018/wordml/cex" xmlns:w16cid="http://schemas.microsoft.com/office/word/2016/wordml/cid" xmlns:w16="http://schemas.microsoft.com/office/word/2018/wordml" xmlns:w16se="http://schemas.microsoft.com/office/word/2015/wordml/symex" xmlns:wpg="http://schemas.microsoft.com/office/word/2010/wordprocessingGroup" xmlns:wpi="http://schemas.microsoft.com/office/word/2010/wordprocessingInk" xmlns:wne="http://schemas.microsoft.com/office/word/2006/wordml" xmlns:wps="http://schemas.microsoft.com/office/word/2010/wordprocessingShape" mc:Ignorable="w14 w15 w16se w16cid w16 w16cex wp14">
   <w:footnote w:type="separator" w:id="-1">
     <w:p>
       <w:pPr>
@@ -4436,7 +4715,7 @@
 </file>
 
 <file path=word/header1.xml><?xml version="1.0" encoding="utf-8"?>
-<w:hdr xmlns:wpc="http://schemas.microsoft.com/office/word/2010/wordprocessingCanvas" xmlns:cx="http://schemas.microsoft.com/office/drawing/2014/chartex" xmlns:cx1="http://schemas.microsoft.com/office/drawing/2015/9/8/chartex" xmlns:cx2="http://schemas.microsoft.com/office/drawing/2015/10/21/chartex" xmlns:cx3="http://schemas.microsoft.com/office/drawing/2016/5/9/chartex" xmlns:cx4="http://schemas.microsoft.com/office/drawing/2016/5/10/chartex" xmlns:cx5="http://schemas.microsoft.com/office/drawing/2016/5/11/chartex" xmlns:cx6="http://schemas.microsoft.com/office/drawing/2016/5/12/chartex" xmlns:cx7="http://schemas.microsoft.com/office/drawing/2016/5/13/chartex" xmlns:cx8="http://schemas.microsoft.com/office/drawing/2016/5/14/chartex" xmlns:mc="http://schemas.openxmlformats.org/markup-compatibility/2006" xmlns:aink="http://schemas.microsoft.com/office/drawing/2016/ink" xmlns:am3d="http://schemas.microsoft.com/office/drawing/2017/model3d" xmlns:o="urn:schemas-microsoft-com:office:office" xmlns:r="http://schemas.openxmlformats.org/officeDocument/2006/relationships" xmlns:m="http://schemas.openxmlformats.org/officeDocument/2006/math" xmlns:v="urn:schemas-microsoft-com:vml" xmlns:wp14="http://schemas.microsoft.com/office/word/2010/wordprocessingDrawing" xmlns:wp="http://schemas.openxmlformats.org/drawingml/2006/wordprocessingDrawing" xmlns:w10="urn:schemas-microsoft-com:office:word" xmlns:w="http://schemas.openxmlformats.org/wordprocessingml/2006/main" xmlns:w14="http://schemas.microsoft.com/office/word/2010/wordml" xmlns:w15="http://schemas.microsoft.com/office/word/2012/wordml" xmlns:w16cex="http://schemas.microsoft.com/office/word/2018/wordml/cex" xmlns:w16cid="http://schemas.microsoft.com/office/word/2016/wordml/cid" xmlns:w16="http://schemas.microsoft.com/office/word/2018/wordml" xmlns:w16sdtdh="http://schemas.microsoft.com/office/word/2020/wordml/sdtdatahash" xmlns:w16se="http://schemas.microsoft.com/office/word/2015/wordml/symex" xmlns:wpg="http://schemas.microsoft.com/office/word/2010/wordprocessingGroup" xmlns:wpi="http://schemas.microsoft.com/office/word/2010/wordprocessingInk" xmlns:wne="http://schemas.microsoft.com/office/word/2006/wordml" xmlns:wps="http://schemas.microsoft.com/office/word/2010/wordprocessingShape" mc:Ignorable="w14 w15 w16se w16cid w16 w16cex w16sdtdh wp14">
+<w:hdr xmlns:wpc="http://schemas.microsoft.com/office/word/2010/wordprocessingCanvas" xmlns:cx="http://schemas.microsoft.com/office/drawing/2014/chartex" xmlns:cx1="http://schemas.microsoft.com/office/drawing/2015/9/8/chartex" xmlns:cx2="http://schemas.microsoft.com/office/drawing/2015/10/21/chartex" xmlns:cx3="http://schemas.microsoft.com/office/drawing/2016/5/9/chartex" xmlns:cx4="http://schemas.microsoft.com/office/drawing/2016/5/10/chartex" xmlns:cx5="http://schemas.microsoft.com/office/drawing/2016/5/11/chartex" xmlns:cx6="http://schemas.microsoft.com/office/drawing/2016/5/12/chartex" xmlns:cx7="http://schemas.microsoft.com/office/drawing/2016/5/13/chartex" xmlns:cx8="http://schemas.microsoft.com/office/drawing/2016/5/14/chartex" xmlns:mc="http://schemas.openxmlformats.org/markup-compatibility/2006" xmlns:aink="http://schemas.microsoft.com/office/drawing/2016/ink" xmlns:am3d="http://schemas.microsoft.com/office/drawing/2017/model3d" xmlns:o="urn:schemas-microsoft-com:office:office" xmlns:r="http://schemas.openxmlformats.org/officeDocument/2006/relationships" xmlns:m="http://schemas.openxmlformats.org/officeDocument/2006/math" xmlns:v="urn:schemas-microsoft-com:vml" xmlns:wp14="http://schemas.microsoft.com/office/word/2010/wordprocessingDrawing" xmlns:wp="http://schemas.openxmlformats.org/drawingml/2006/wordprocessingDrawing" xmlns:w10="urn:schemas-microsoft-com:office:word" xmlns:w="http://schemas.openxmlformats.org/wordprocessingml/2006/main" xmlns:w14="http://schemas.microsoft.com/office/word/2010/wordml" xmlns:w15="http://schemas.microsoft.com/office/word/2012/wordml" xmlns:w16cex="http://schemas.microsoft.com/office/word/2018/wordml/cex" xmlns:w16cid="http://schemas.microsoft.com/office/word/2016/wordml/cid" xmlns:w16="http://schemas.microsoft.com/office/word/2018/wordml" xmlns:w16se="http://schemas.microsoft.com/office/word/2015/wordml/symex" xmlns:wpg="http://schemas.microsoft.com/office/word/2010/wordprocessingGroup" xmlns:wpi="http://schemas.microsoft.com/office/word/2010/wordprocessingInk" xmlns:wne="http://schemas.microsoft.com/office/word/2006/wordml" xmlns:wps="http://schemas.microsoft.com/office/word/2010/wordprocessingShape" mc:Ignorable="w14 w15 w16se w16cid w16 w16cex wp14">
   <w:p>
     <w:r>
       <w:rPr>
@@ -4484,14 +4763,14 @@
 </file>
 
 <file path=word/header2.xml><?xml version="1.0" encoding="utf-8"?>
-<w:hdr xmlns:wpc="http://schemas.microsoft.com/office/word/2010/wordprocessingCanvas" xmlns:cx="http://schemas.microsoft.com/office/drawing/2014/chartex" xmlns:cx1="http://schemas.microsoft.com/office/drawing/2015/9/8/chartex" xmlns:cx2="http://schemas.microsoft.com/office/drawing/2015/10/21/chartex" xmlns:cx3="http://schemas.microsoft.com/office/drawing/2016/5/9/chartex" xmlns:cx4="http://schemas.microsoft.com/office/drawing/2016/5/10/chartex" xmlns:cx5="http://schemas.microsoft.com/office/drawing/2016/5/11/chartex" xmlns:cx6="http://schemas.microsoft.com/office/drawing/2016/5/12/chartex" xmlns:cx7="http://schemas.microsoft.com/office/drawing/2016/5/13/chartex" xmlns:cx8="http://schemas.microsoft.com/office/drawing/2016/5/14/chartex" xmlns:mc="http://schemas.openxmlformats.org/markup-compatibility/2006" xmlns:aink="http://schemas.microsoft.com/office/drawing/2016/ink" xmlns:am3d="http://schemas.microsoft.com/office/drawing/2017/model3d" xmlns:o="urn:schemas-microsoft-com:office:office" xmlns:r="http://schemas.openxmlformats.org/officeDocument/2006/relationships" xmlns:m="http://schemas.openxmlformats.org/officeDocument/2006/math" xmlns:v="urn:schemas-microsoft-com:vml" xmlns:wp14="http://schemas.microsoft.com/office/word/2010/wordprocessingDrawing" xmlns:wp="http://schemas.openxmlformats.org/drawingml/2006/wordprocessingDrawing" xmlns:w10="urn:schemas-microsoft-com:office:word" xmlns:w="http://schemas.openxmlformats.org/wordprocessingml/2006/main" xmlns:w14="http://schemas.microsoft.com/office/word/2010/wordml" xmlns:w15="http://schemas.microsoft.com/office/word/2012/wordml" xmlns:w16cex="http://schemas.microsoft.com/office/word/2018/wordml/cex" xmlns:w16cid="http://schemas.microsoft.com/office/word/2016/wordml/cid" xmlns:w16="http://schemas.microsoft.com/office/word/2018/wordml" xmlns:w16sdtdh="http://schemas.microsoft.com/office/word/2020/wordml/sdtdatahash" xmlns:w16se="http://schemas.microsoft.com/office/word/2015/wordml/symex" xmlns:wpg="http://schemas.microsoft.com/office/word/2010/wordprocessingGroup" xmlns:wpi="http://schemas.microsoft.com/office/word/2010/wordprocessingInk" xmlns:wne="http://schemas.microsoft.com/office/word/2006/wordml" xmlns:wps="http://schemas.microsoft.com/office/word/2010/wordprocessingShape" mc:Ignorable="w14 w15 w16se w16cid w16 w16cex w16sdtdh wp14">
+<w:hdr xmlns:wpc="http://schemas.microsoft.com/office/word/2010/wordprocessingCanvas" xmlns:cx="http://schemas.microsoft.com/office/drawing/2014/chartex" xmlns:cx1="http://schemas.microsoft.com/office/drawing/2015/9/8/chartex" xmlns:cx2="http://schemas.microsoft.com/office/drawing/2015/10/21/chartex" xmlns:cx3="http://schemas.microsoft.com/office/drawing/2016/5/9/chartex" xmlns:cx4="http://schemas.microsoft.com/office/drawing/2016/5/10/chartex" xmlns:cx5="http://schemas.microsoft.com/office/drawing/2016/5/11/chartex" xmlns:cx6="http://schemas.microsoft.com/office/drawing/2016/5/12/chartex" xmlns:cx7="http://schemas.microsoft.com/office/drawing/2016/5/13/chartex" xmlns:cx8="http://schemas.microsoft.com/office/drawing/2016/5/14/chartex" xmlns:mc="http://schemas.openxmlformats.org/markup-compatibility/2006" xmlns:aink="http://schemas.microsoft.com/office/drawing/2016/ink" xmlns:am3d="http://schemas.microsoft.com/office/drawing/2017/model3d" xmlns:o="urn:schemas-microsoft-com:office:office" xmlns:r="http://schemas.openxmlformats.org/officeDocument/2006/relationships" xmlns:m="http://schemas.openxmlformats.org/officeDocument/2006/math" xmlns:v="urn:schemas-microsoft-com:vml" xmlns:wp14="http://schemas.microsoft.com/office/word/2010/wordprocessingDrawing" xmlns:wp="http://schemas.openxmlformats.org/drawingml/2006/wordprocessingDrawing" xmlns:w10="urn:schemas-microsoft-com:office:word" xmlns:w="http://schemas.openxmlformats.org/wordprocessingml/2006/main" xmlns:w14="http://schemas.microsoft.com/office/word/2010/wordml" xmlns:w15="http://schemas.microsoft.com/office/word/2012/wordml" xmlns:w16cex="http://schemas.microsoft.com/office/word/2018/wordml/cex" xmlns:w16cid="http://schemas.microsoft.com/office/word/2016/wordml/cid" xmlns:w16="http://schemas.microsoft.com/office/word/2018/wordml" xmlns:w16se="http://schemas.microsoft.com/office/word/2015/wordml/symex" xmlns:wpg="http://schemas.microsoft.com/office/word/2010/wordprocessingGroup" xmlns:wpi="http://schemas.microsoft.com/office/word/2010/wordprocessingInk" xmlns:wne="http://schemas.microsoft.com/office/word/2006/wordml" xmlns:wps="http://schemas.microsoft.com/office/word/2010/wordprocessingShape" mc:Ignorable="w14 w15 w16se w16cid w16 w16cex wp14">
   <w:p/>
   <w:p/>
 </w:hdr>
 </file>
 
 <file path=word/numbering.xml><?xml version="1.0" encoding="utf-8"?>
-<w:numbering xmlns:wpc="http://schemas.microsoft.com/office/word/2010/wordprocessingCanvas" xmlns:cx="http://schemas.microsoft.com/office/drawing/2014/chartex" xmlns:cx1="http://schemas.microsoft.com/office/drawing/2015/9/8/chartex" xmlns:cx2="http://schemas.microsoft.com/office/drawing/2015/10/21/chartex" xmlns:cx3="http://schemas.microsoft.com/office/drawing/2016/5/9/chartex" xmlns:cx4="http://schemas.microsoft.com/office/drawing/2016/5/10/chartex" xmlns:cx5="http://schemas.microsoft.com/office/drawing/2016/5/11/chartex" xmlns:cx6="http://schemas.microsoft.com/office/drawing/2016/5/12/chartex" xmlns:cx7="http://schemas.microsoft.com/office/drawing/2016/5/13/chartex" xmlns:cx8="http://schemas.microsoft.com/office/drawing/2016/5/14/chartex" xmlns:mc="http://schemas.openxmlformats.org/markup-compatibility/2006" xmlns:aink="http://schemas.microsoft.com/office/drawing/2016/ink" xmlns:am3d="http://schemas.microsoft.com/office/drawing/2017/model3d" xmlns:o="urn:schemas-microsoft-com:office:office" xmlns:r="http://schemas.openxmlformats.org/officeDocument/2006/relationships" xmlns:m="http://schemas.openxmlformats.org/officeDocument/2006/math" xmlns:v="urn:schemas-microsoft-com:vml" xmlns:wp14="http://schemas.microsoft.com/office/word/2010/wordprocessingDrawing" xmlns:wp="http://schemas.openxmlformats.org/drawingml/2006/wordprocessingDrawing" xmlns:w10="urn:schemas-microsoft-com:office:word" xmlns:w="http://schemas.openxmlformats.org/wordprocessingml/2006/main" xmlns:w14="http://schemas.microsoft.com/office/word/2010/wordml" xmlns:w15="http://schemas.microsoft.com/office/word/2012/wordml" xmlns:w16cex="http://schemas.microsoft.com/office/word/2018/wordml/cex" xmlns:w16cid="http://schemas.microsoft.com/office/word/2016/wordml/cid" xmlns:w16="http://schemas.microsoft.com/office/word/2018/wordml" xmlns:w16sdtdh="http://schemas.microsoft.com/office/word/2020/wordml/sdtdatahash" xmlns:w16se="http://schemas.microsoft.com/office/word/2015/wordml/symex" xmlns:wpg="http://schemas.microsoft.com/office/word/2010/wordprocessingGroup" xmlns:wpi="http://schemas.microsoft.com/office/word/2010/wordprocessingInk" xmlns:wne="http://schemas.microsoft.com/office/word/2006/wordml" xmlns:wps="http://schemas.microsoft.com/office/word/2010/wordprocessingShape" mc:Ignorable="w14 w15 w16se w16cid w16 w16cex w16sdtdh wp14">
+<w:numbering xmlns:wpc="http://schemas.microsoft.com/office/word/2010/wordprocessingCanvas" xmlns:cx="http://schemas.microsoft.com/office/drawing/2014/chartex" xmlns:cx1="http://schemas.microsoft.com/office/drawing/2015/9/8/chartex" xmlns:cx2="http://schemas.microsoft.com/office/drawing/2015/10/21/chartex" xmlns:cx3="http://schemas.microsoft.com/office/drawing/2016/5/9/chartex" xmlns:cx4="http://schemas.microsoft.com/office/drawing/2016/5/10/chartex" xmlns:cx5="http://schemas.microsoft.com/office/drawing/2016/5/11/chartex" xmlns:cx6="http://schemas.microsoft.com/office/drawing/2016/5/12/chartex" xmlns:cx7="http://schemas.microsoft.com/office/drawing/2016/5/13/chartex" xmlns:cx8="http://schemas.microsoft.com/office/drawing/2016/5/14/chartex" xmlns:mc="http://schemas.openxmlformats.org/markup-compatibility/2006" xmlns:aink="http://schemas.microsoft.com/office/drawing/2016/ink" xmlns:am3d="http://schemas.microsoft.com/office/drawing/2017/model3d" xmlns:o="urn:schemas-microsoft-com:office:office" xmlns:r="http://schemas.openxmlformats.org/officeDocument/2006/relationships" xmlns:m="http://schemas.openxmlformats.org/officeDocument/2006/math" xmlns:v="urn:schemas-microsoft-com:vml" xmlns:wp14="http://schemas.microsoft.com/office/word/2010/wordprocessingDrawing" xmlns:wp="http://schemas.openxmlformats.org/drawingml/2006/wordprocessingDrawing" xmlns:w10="urn:schemas-microsoft-com:office:word" xmlns:w="http://schemas.openxmlformats.org/wordprocessingml/2006/main" xmlns:w14="http://schemas.microsoft.com/office/word/2010/wordml" xmlns:w15="http://schemas.microsoft.com/office/word/2012/wordml" xmlns:w16cex="http://schemas.microsoft.com/office/word/2018/wordml/cex" xmlns:w16cid="http://schemas.microsoft.com/office/word/2016/wordml/cid" xmlns:w16="http://schemas.microsoft.com/office/word/2018/wordml" xmlns:w16se="http://schemas.microsoft.com/office/word/2015/wordml/symex" xmlns:wpg="http://schemas.microsoft.com/office/word/2010/wordprocessingGroup" xmlns:wpi="http://schemas.microsoft.com/office/word/2010/wordprocessingInk" xmlns:wne="http://schemas.microsoft.com/office/word/2006/wordml" xmlns:wps="http://schemas.microsoft.com/office/word/2010/wordprocessingShape" mc:Ignorable="w14 w15 w16se w16cid w16 w16cex wp14">
   <w:numPicBullet w:numPicBulletId="0">
     <w:pict>
       <v:shapetype id="_x0000_t75" coordsize="21600,21600" o:spt="75" o:preferrelative="t" path="m@4@5l@4@11@9@11@9@5xe" filled="f" stroked="f">
@@ -5561,7 +5840,7 @@
 </file>
 
 <file path=word/styles.xml><?xml version="1.0" encoding="utf-8"?>
-<w:styles xmlns:mc="http://schemas.openxmlformats.org/markup-compatibility/2006" xmlns:r="http://schemas.openxmlformats.org/officeDocument/2006/relationships" xmlns:w="http://schemas.openxmlformats.org/wordprocessingml/2006/main" xmlns:w14="http://schemas.microsoft.com/office/word/2010/wordml" xmlns:w15="http://schemas.microsoft.com/office/word/2012/wordml" xmlns:w16cex="http://schemas.microsoft.com/office/word/2018/wordml/cex" xmlns:w16cid="http://schemas.microsoft.com/office/word/2016/wordml/cid" xmlns:w16="http://schemas.microsoft.com/office/word/2018/wordml" xmlns:w16sdtdh="http://schemas.microsoft.com/office/word/2020/wordml/sdtdatahash" xmlns:w16se="http://schemas.microsoft.com/office/word/2015/wordml/symex" mc:Ignorable="w14 w15 w16se w16cid w16 w16cex w16sdtdh">
+<w:styles xmlns:mc="http://schemas.openxmlformats.org/markup-compatibility/2006" xmlns:r="http://schemas.openxmlformats.org/officeDocument/2006/relationships" xmlns:w="http://schemas.openxmlformats.org/wordprocessingml/2006/main" xmlns:w14="http://schemas.microsoft.com/office/word/2010/wordml" xmlns:w15="http://schemas.microsoft.com/office/word/2012/wordml" xmlns:w16cex="http://schemas.microsoft.com/office/word/2018/wordml/cex" xmlns:w16cid="http://schemas.microsoft.com/office/word/2016/wordml/cid" xmlns:w16="http://schemas.microsoft.com/office/word/2018/wordml" xmlns:w16se="http://schemas.microsoft.com/office/word/2015/wordml/symex" mc:Ignorable="w14 w15 w16se w16cid w16 w16cex">
   <w:docDefaults>
     <w:rPrDefault>
       <w:rPr>

</xml_diff>